<commit_message>
about me codebreaker update/fix
</commit_message>
<xml_diff>
--- a/Resume.docx
+++ b/Resume.docx
@@ -135,7 +135,51 @@
           <w:sz w:val="16"/>
           <w:szCs w:val="16"/>
         </w:rPr>
-        <w:t>EMAIL: anthony.bo.qiu@gmail.com        PHONE: 647-917-8891        WEBSITE</w:t>
+        <w:t xml:space="preserve">EMAIL: </w:t>
+      </w:r>
+      <w:r>
+        <w:rPr>
+          <w:rFonts w:ascii="Raleway" w:hAnsi="Raleway" w:cstheme="minorHAnsi"/>
+          <w:sz w:val="16"/>
+          <w:szCs w:val="16"/>
+        </w:rPr>
+        <w:t>a</w:t>
+      </w:r>
+      <w:r>
+        <w:rPr>
+          <w:rFonts w:ascii="Raleway" w:hAnsi="Raleway" w:cstheme="minorHAnsi"/>
+          <w:sz w:val="16"/>
+          <w:szCs w:val="16"/>
+        </w:rPr>
+        <w:t>bqiu@uwaterloo.ca</w:t>
+      </w:r>
+      <w:r>
+        <w:rPr>
+          <w:rFonts w:ascii="Raleway" w:hAnsi="Raleway" w:cstheme="minorHAnsi"/>
+          <w:b/>
+          <w:bCs/>
+          <w:sz w:val="16"/>
+          <w:szCs w:val="16"/>
+        </w:rPr>
+        <w:t xml:space="preserve">        PHONE: </w:t>
+      </w:r>
+      <w:r>
+        <w:rPr>
+          <w:rFonts w:ascii="Raleway" w:hAnsi="Raleway" w:cstheme="minorHAnsi"/>
+          <w:sz w:val="16"/>
+          <w:szCs w:val="16"/>
+        </w:rPr>
+        <w:t>647-917-8891</w:t>
+      </w:r>
+      <w:r>
+        <w:rPr>
+          <w:rFonts w:ascii="Raleway" w:hAnsi="Raleway" w:cstheme="minorHAnsi"/>
+          <w:b/>
+          <w:bCs/>
+          <w:sz w:val="16"/>
+          <w:szCs w:val="16"/>
+        </w:rPr>
+        <w:t xml:space="preserve">        WEBSITE</w:t>
       </w:r>
       <w:r>
         <w:rPr>
@@ -182,8 +226,6 @@
           <w:rPr>
             <w:rStyle w:val="Hyperlink"/>
             <w:rFonts w:ascii="Raleway" w:hAnsi="Raleway" w:cstheme="minorHAnsi"/>
-            <w:b/>
-            <w:bCs/>
             <w:sz w:val="16"/>
             <w:szCs w:val="16"/>
             <w:u w:val="none"/>
@@ -235,7 +277,31 @@
           <w:sz w:val="20"/>
           <w:szCs w:val="20"/>
         </w:rPr>
-        <w:t>2+ years of 3D modeling experience with Solidworks and Revit, with 4 projects completed utilising this skill</w:t>
+        <w:t>2+ years of 3D modeling experience with Solidworks and Revit, with 4 projects completed utili</w:t>
+      </w:r>
+      <w:r>
+        <w:rPr>
+          <w:rFonts w:ascii="Raleway" w:hAnsi="Raleway" w:cstheme="minorHAnsi"/>
+          <w:sz w:val="20"/>
+          <w:szCs w:val="20"/>
+        </w:rPr>
+        <w:t>z</w:t>
+      </w:r>
+      <w:r>
+        <w:rPr>
+          <w:rFonts w:ascii="Raleway" w:hAnsi="Raleway" w:cstheme="minorHAnsi"/>
+          <w:sz w:val="20"/>
+          <w:szCs w:val="20"/>
+        </w:rPr>
+        <w:t xml:space="preserve">ing this </w:t>
+      </w:r>
+      <w:r>
+        <w:rPr>
+          <w:rFonts w:ascii="Raleway" w:hAnsi="Raleway" w:cstheme="minorHAnsi"/>
+          <w:sz w:val="20"/>
+          <w:szCs w:val="20"/>
+        </w:rPr>
+        <w:t>skill.</w:t>
       </w:r>
     </w:p>
     <w:p>
@@ -260,6 +326,14 @@
         </w:rPr>
         <w:t>Experience creating technical drawings with Solidworks and AutoCAD</w:t>
       </w:r>
+      <w:r>
+        <w:rPr>
+          <w:rFonts w:ascii="Raleway" w:hAnsi="Raleway" w:cstheme="minorHAnsi"/>
+          <w:sz w:val="20"/>
+          <w:szCs w:val="20"/>
+        </w:rPr>
+        <w:t>.</w:t>
+      </w:r>
     </w:p>
     <w:p>
       <w:pPr>
@@ -304,7 +378,31 @@
           <w:sz w:val="20"/>
           <w:szCs w:val="20"/>
         </w:rPr>
-        <w:t>General java (5 years), python (1 year), and C++ (1/2 year) skills</w:t>
+        <w:t>General java (5 years), python (1 year), and C++ (</w:t>
+      </w:r>
+      <w:r>
+        <w:rPr>
+          <w:rFonts w:ascii="Raleway" w:hAnsi="Raleway" w:cstheme="minorHAnsi"/>
+          <w:sz w:val="20"/>
+          <w:szCs w:val="20"/>
+        </w:rPr>
+        <w:t xml:space="preserve">half a </w:t>
+      </w:r>
+      <w:r>
+        <w:rPr>
+          <w:rFonts w:ascii="Raleway" w:hAnsi="Raleway" w:cstheme="minorHAnsi"/>
+          <w:sz w:val="20"/>
+          <w:szCs w:val="20"/>
+        </w:rPr>
+        <w:t>year) skills</w:t>
+      </w:r>
+      <w:r>
+        <w:rPr>
+          <w:rFonts w:ascii="Raleway" w:hAnsi="Raleway" w:cstheme="minorHAnsi"/>
+          <w:sz w:val="20"/>
+          <w:szCs w:val="20"/>
+        </w:rPr>
+        <w:t>.</w:t>
       </w:r>
     </w:p>
     <w:p>
@@ -329,6 +427,14 @@
         </w:rPr>
         <w:t>Bilingual in English and Conversational Mandarin</w:t>
       </w:r>
+      <w:r>
+        <w:rPr>
+          <w:rFonts w:ascii="Raleway" w:hAnsi="Raleway" w:cstheme="minorHAnsi"/>
+          <w:sz w:val="20"/>
+          <w:szCs w:val="20"/>
+        </w:rPr>
+        <w:t>.</w:t>
+      </w:r>
     </w:p>
     <w:p>
       <w:pPr>
@@ -375,12 +481,16 @@
       <w:r>
         <w:rPr>
           <w:rFonts w:ascii="Raleway" w:hAnsi="Raleway" w:cstheme="minorHAnsi"/>
+          <w:i/>
+          <w:iCs/>
         </w:rPr>
         <w:t>The spring powered toy rocket launcher</w:t>
       </w:r>
       <w:r>
         <w:rPr>
           <w:rFonts w:ascii="Raleway" w:hAnsi="Raleway" w:cstheme="minorHAnsi"/>
+          <w:i/>
+          <w:iCs/>
         </w:rPr>
         <w:tab/>
       </w:r>
@@ -452,7 +562,23 @@
           <w:sz w:val="20"/>
           <w:szCs w:val="20"/>
         </w:rPr>
-        <w:t>3D printed unique parts using Solidworks files</w:t>
+        <w:t xml:space="preserve">3D printed unique parts using </w:t>
+      </w:r>
+      <w:r>
+        <w:rPr>
+          <w:rFonts w:ascii="Raleway" w:hAnsi="Raleway" w:cstheme="minorHAnsi"/>
+          <w:sz w:val="20"/>
+          <w:szCs w:val="20"/>
+        </w:rPr>
+        <w:t>the model</w:t>
+      </w:r>
+      <w:r>
+        <w:rPr>
+          <w:rFonts w:ascii="Raleway" w:hAnsi="Raleway" w:cstheme="minorHAnsi"/>
+          <w:sz w:val="20"/>
+          <w:szCs w:val="20"/>
+        </w:rPr>
+        <w:t>.</w:t>
       </w:r>
     </w:p>
     <w:p>
@@ -477,6 +603,14 @@
         </w:rPr>
         <w:t>Machined certain parts using lathes, mills, and vertical bandsaws</w:t>
       </w:r>
+      <w:r>
+        <w:rPr>
+          <w:rFonts w:ascii="Raleway" w:hAnsi="Raleway" w:cstheme="minorHAnsi"/>
+          <w:sz w:val="20"/>
+          <w:szCs w:val="20"/>
+        </w:rPr>
+        <w:t>.</w:t>
+      </w:r>
     </w:p>
     <w:p>
       <w:pPr>
@@ -501,6 +635,8 @@
       <w:r>
         <w:rPr>
           <w:rFonts w:ascii="Raleway" w:hAnsi="Raleway" w:cstheme="minorHAnsi"/>
+          <w:i/>
+          <w:iCs/>
         </w:rPr>
         <w:t>A general purpose discord bot/application programmed with python</w:t>
       </w:r>
@@ -539,7 +675,31 @@
           <w:sz w:val="20"/>
           <w:szCs w:val="20"/>
         </w:rPr>
-        <w:t>Utilised json files to store user information and updated it with python code</w:t>
+        <w:t>Utili</w:t>
+      </w:r>
+      <w:r>
+        <w:rPr>
+          <w:rFonts w:ascii="Raleway" w:hAnsi="Raleway" w:cstheme="minorHAnsi"/>
+          <w:sz w:val="20"/>
+          <w:szCs w:val="20"/>
+        </w:rPr>
+        <w:t>z</w:t>
+      </w:r>
+      <w:r>
+        <w:rPr>
+          <w:rFonts w:ascii="Raleway" w:hAnsi="Raleway" w:cstheme="minorHAnsi"/>
+          <w:sz w:val="20"/>
+          <w:szCs w:val="20"/>
+        </w:rPr>
+        <w:t>ed json files to store user information and updated it with python code</w:t>
+      </w:r>
+      <w:r>
+        <w:rPr>
+          <w:rFonts w:ascii="Raleway" w:hAnsi="Raleway" w:cstheme="minorHAnsi"/>
+          <w:sz w:val="20"/>
+          <w:szCs w:val="20"/>
+        </w:rPr>
+        <w:t>.</w:t>
       </w:r>
     </w:p>
     <w:p>
@@ -564,6 +724,14 @@
         </w:rPr>
         <w:t>Used external libraries stored in a virtual environment to complete more advanced tasks such as playing audio via YouTube video</w:t>
       </w:r>
+      <w:r>
+        <w:rPr>
+          <w:rFonts w:ascii="Raleway" w:hAnsi="Raleway" w:cstheme="minorHAnsi"/>
+          <w:sz w:val="20"/>
+          <w:szCs w:val="20"/>
+        </w:rPr>
+        <w:t>.</w:t>
+      </w:r>
     </w:p>
     <w:p>
       <w:pPr>
@@ -681,6 +849,14 @@
         </w:rPr>
         <w:t>Worked in a high intensity kitchen to prepare food for customers by using effective and concise communication</w:t>
       </w:r>
+      <w:r>
+        <w:rPr>
+          <w:rFonts w:ascii="Raleway" w:hAnsi="Raleway" w:cstheme="minorHAnsi"/>
+          <w:sz w:val="20"/>
+          <w:szCs w:val="20"/>
+        </w:rPr>
+        <w:t>.</w:t>
+      </w:r>
     </w:p>
     <w:p>
       <w:pPr>
@@ -704,6 +880,14 @@
         </w:rPr>
         <w:t>Taught new crew members skills by thoroughly explaining and demonstrating new concepts</w:t>
       </w:r>
+      <w:r>
+        <w:rPr>
+          <w:rFonts w:ascii="Raleway" w:hAnsi="Raleway" w:cstheme="minorHAnsi"/>
+          <w:sz w:val="20"/>
+          <w:szCs w:val="20"/>
+        </w:rPr>
+        <w:t>.</w:t>
+      </w:r>
     </w:p>
     <w:p>
       <w:pPr>
@@ -725,6 +909,22 @@
           <w:szCs w:val="20"/>
         </w:rPr>
         <w:t>Demonstrated flexibility by taking on a wide variety of tasks</w:t>
+      </w:r>
+      <w:r>
+        <w:rPr>
+          <w:rFonts w:ascii="Raleway" w:hAnsi="Raleway" w:cstheme="minorHAnsi"/>
+          <w:sz w:val="20"/>
+          <w:szCs w:val="20"/>
+        </w:rPr>
+        <w:t xml:space="preserve"> ranging from kitchen work to cleaning</w:t>
+      </w:r>
+      <w:r>
+        <w:rPr>
+          <w:rFonts w:ascii="Raleway" w:hAnsi="Raleway" w:cstheme="minorHAnsi"/>
+          <w:sz w:val="20"/>
+          <w:szCs w:val="20"/>
+        </w:rPr>
+        <w:t>.</w:t>
       </w:r>
     </w:p>
     <w:p>
@@ -801,7 +1001,31 @@
           <w:sz w:val="20"/>
           <w:szCs w:val="20"/>
         </w:rPr>
-        <w:t>Web scraping contact information for a large-scale competition using python and selenium, playing a crucial role in gathering participants</w:t>
+        <w:t>Web scraping contact information for a large-scale competition using python and selenium</w:t>
+      </w:r>
+      <w:r>
+        <w:rPr>
+          <w:rFonts w:ascii="Raleway" w:hAnsi="Raleway" w:cstheme="minorHAnsi"/>
+          <w:sz w:val="20"/>
+          <w:szCs w:val="20"/>
+        </w:rPr>
+        <w:t xml:space="preserve"> (an automation too)</w:t>
+      </w:r>
+      <w:r>
+        <w:rPr>
+          <w:rFonts w:ascii="Raleway" w:hAnsi="Raleway" w:cstheme="minorHAnsi"/>
+          <w:sz w:val="20"/>
+          <w:szCs w:val="20"/>
+        </w:rPr>
+        <w:t>, playing a crucial role in gathering participants</w:t>
+      </w:r>
+      <w:r>
+        <w:rPr>
+          <w:rFonts w:ascii="Raleway" w:hAnsi="Raleway" w:cstheme="minorHAnsi"/>
+          <w:sz w:val="20"/>
+          <w:szCs w:val="20"/>
+        </w:rPr>
+        <w:t>.</w:t>
       </w:r>
     </w:p>
     <w:p>
@@ -823,7 +1047,31 @@
           <w:sz w:val="20"/>
           <w:szCs w:val="20"/>
         </w:rPr>
-        <w:t xml:space="preserve">Scored submissions in a large robotics competition by closely analysing participant work based on judging criteria </w:t>
+        <w:t>Participated in a large robotic competition as a judge. Closely analyzed and scored participant work based on design, planning, technicality, and innovation.</w:t>
+      </w:r>
+    </w:p>
+    <w:p>
+      <w:pPr>
+        <w:shd w:val="clear" w:color="auto" w:fill="D5DCE4" w:themeFill="text2" w:themeFillTint="33"/>
+        <w:spacing w:after="0"/>
+        <w:rPr>
+          <w:rFonts w:ascii="Raleway" w:hAnsi="Raleway" w:cstheme="minorHAnsi"/>
+          <w:b/>
+          <w:bCs/>
+          <w:sz w:val="26"/>
+          <w:szCs w:val="26"/>
+        </w:rPr>
+      </w:pPr>
+      <w:r>
+        <w:rPr>
+          <w:rFonts w:ascii="Raleway" w:hAnsi="Raleway" w:cstheme="minorHAnsi"/>
+          <w:b/>
+          <w:bCs/>
+          <w:sz w:val="26"/>
+          <w:szCs w:val="26"/>
+          <w:shd w:val="clear" w:color="auto" w:fill="D5DCE4" w:themeFill="text2" w:themeFillTint="33"/>
+        </w:rPr>
+        <w:t>EXTRACURRICULARS</w:t>
       </w:r>
     </w:p>
     <w:p>
@@ -842,7 +1090,7 @@
           <w:b/>
           <w:bCs/>
         </w:rPr>
-        <w:t>Camp Assistant</w:t>
+        <w:t>Propulsion Team Member</w:t>
       </w:r>
       <w:r>
         <w:rPr>
@@ -856,7 +1104,7 @@
           <w:sz w:val="20"/>
           <w:szCs w:val="20"/>
         </w:rPr>
-        <w:t>Feb 2021 – Jun 2021</w:t>
+        <w:t>Sept 2022 – Present</w:t>
       </w:r>
     </w:p>
     <w:p>
@@ -877,7 +1125,23 @@
           <w:sz w:val="18"/>
           <w:szCs w:val="18"/>
         </w:rPr>
-        <w:t>Venom Volleyball, Richmond Hill, ON</w:t>
+        <w:t xml:space="preserve">Waterloo Rocketry, </w:t>
+      </w:r>
+      <w:r>
+        <w:rPr>
+          <w:rFonts w:ascii="Raleway" w:hAnsi="Raleway" w:cstheme="minorHAnsi"/>
+          <w:sz w:val="18"/>
+          <w:szCs w:val="18"/>
+        </w:rPr>
+        <w:t xml:space="preserve">University of Waterloo, </w:t>
+      </w:r>
+      <w:r>
+        <w:rPr>
+          <w:rFonts w:ascii="Raleway" w:hAnsi="Raleway" w:cstheme="minorHAnsi"/>
+          <w:sz w:val="18"/>
+          <w:szCs w:val="18"/>
+        </w:rPr>
+        <w:t>Kitchener, ON</w:t>
       </w:r>
     </w:p>
     <w:p>
@@ -900,107 +1164,31 @@
           <w:sz w:val="20"/>
           <w:szCs w:val="20"/>
         </w:rPr>
-        <w:t>Supervised children during drills and games</w:t>
-      </w:r>
-    </w:p>
-    <w:p>
-      <w:pPr>
-        <w:numPr>
-          <w:ilvl w:val="0"/>
-          <w:numId w:val="2"/>
-        </w:numPr>
-        <w:ind w:left="340" w:hanging="170"/>
-        <w:rPr>
-          <w:rFonts w:ascii="Raleway" w:hAnsi="Raleway" w:cstheme="minorHAnsi"/>
-          <w:sz w:val="20"/>
-          <w:szCs w:val="20"/>
-        </w:rPr>
-      </w:pPr>
-      <w:r>
-        <w:rPr>
-          <w:rFonts w:ascii="Raleway" w:hAnsi="Raleway" w:cstheme="minorHAnsi"/>
-          <w:sz w:val="20"/>
-          <w:szCs w:val="20"/>
-        </w:rPr>
-        <w:t>Instructed volleyball techniques with demonstrations and interactive activities</w:t>
-      </w:r>
-    </w:p>
-    <w:p>
-      <w:pPr>
-        <w:shd w:val="clear" w:color="auto" w:fill="D5DCE4" w:themeFill="text2" w:themeFillTint="33"/>
-        <w:spacing w:after="0"/>
-        <w:rPr>
-          <w:rFonts w:ascii="Raleway" w:hAnsi="Raleway" w:cstheme="minorHAnsi"/>
-          <w:b/>
-          <w:bCs/>
-          <w:sz w:val="26"/>
-          <w:szCs w:val="26"/>
-        </w:rPr>
-      </w:pPr>
-      <w:r>
-        <w:rPr>
-          <w:rFonts w:ascii="Raleway" w:hAnsi="Raleway" w:cstheme="minorHAnsi"/>
-          <w:b/>
-          <w:bCs/>
-          <w:sz w:val="26"/>
-          <w:szCs w:val="26"/>
-          <w:shd w:val="clear" w:color="auto" w:fill="D5DCE4" w:themeFill="text2" w:themeFillTint="33"/>
-        </w:rPr>
-        <w:t>EXTRACURRICULARS</w:t>
-      </w:r>
-    </w:p>
-    <w:p>
-      <w:pPr>
-        <w:tabs>
-          <w:tab w:val="right" w:pos="11057"/>
-        </w:tabs>
-        <w:spacing w:after="0"/>
-        <w:rPr>
-          <w:rFonts w:ascii="Raleway" w:hAnsi="Raleway" w:cstheme="minorHAnsi"/>
-        </w:rPr>
-      </w:pPr>
-      <w:r>
-        <w:rPr>
-          <w:rFonts w:ascii="Raleway" w:hAnsi="Raleway" w:cstheme="minorHAnsi"/>
-          <w:b/>
-          <w:bCs/>
-        </w:rPr>
-        <w:t>Propulsion Team Member</w:t>
-      </w:r>
-      <w:r>
-        <w:rPr>
-          <w:rFonts w:ascii="Raleway" w:hAnsi="Raleway" w:cstheme="minorHAnsi"/>
-        </w:rPr>
-        <w:tab/>
-      </w:r>
-      <w:r>
-        <w:rPr>
-          <w:rFonts w:ascii="Raleway" w:hAnsi="Raleway" w:cstheme="minorHAnsi"/>
-          <w:sz w:val="20"/>
-          <w:szCs w:val="20"/>
-        </w:rPr>
-        <w:t>Sept 2022 – Present</w:t>
-      </w:r>
-    </w:p>
-    <w:p>
-      <w:pPr>
-        <w:tabs>
-          <w:tab w:val="right" w:pos="10773"/>
-        </w:tabs>
-        <w:spacing w:after="0"/>
-        <w:rPr>
-          <w:rFonts w:ascii="Raleway" w:hAnsi="Raleway" w:cstheme="minorHAnsi"/>
-          <w:sz w:val="18"/>
-          <w:szCs w:val="18"/>
-        </w:rPr>
-      </w:pPr>
-      <w:r>
-        <w:rPr>
-          <w:rFonts w:ascii="Raleway" w:hAnsi="Raleway" w:cstheme="minorHAnsi"/>
-          <w:sz w:val="18"/>
-          <w:szCs w:val="18"/>
-        </w:rPr>
-        <w:t>Waterloo Rocketry, Kitchener, ON</w:t>
+        <w:t xml:space="preserve">Researched compatibility between 2000-series aluminum alloy and Nitrous Oxide, then presented the results </w:t>
+      </w:r>
+      <w:r>
+        <w:rPr>
+          <w:rFonts w:ascii="Raleway" w:hAnsi="Raleway" w:cstheme="minorHAnsi"/>
+          <w:sz w:val="20"/>
+          <w:szCs w:val="20"/>
+        </w:rPr>
+        <w:t>in a written</w:t>
+      </w:r>
+      <w:r>
+        <w:rPr>
+          <w:rFonts w:ascii="Raleway" w:hAnsi="Raleway" w:cstheme="minorHAnsi"/>
+          <w:sz w:val="20"/>
+          <w:szCs w:val="20"/>
+        </w:rPr>
+        <w:t xml:space="preserve"> report</w:t>
+      </w:r>
+      <w:r>
+        <w:rPr>
+          <w:rFonts w:ascii="Raleway" w:hAnsi="Raleway" w:cstheme="minorHAnsi"/>
+          <w:sz w:val="20"/>
+          <w:szCs w:val="20"/>
+        </w:rPr>
+        <w:t>.</w:t>
       </w:r>
     </w:p>
     <w:p>
@@ -1023,30 +1211,31 @@
           <w:sz w:val="20"/>
           <w:szCs w:val="20"/>
         </w:rPr>
-        <w:t>Researched compatibility between 2000-series aluminum alloy and Nitrous Oxide, then presented the results with a report</w:t>
-      </w:r>
-    </w:p>
-    <w:p>
-      <w:pPr>
-        <w:numPr>
-          <w:ilvl w:val="0"/>
-          <w:numId w:val="2"/>
-        </w:numPr>
-        <w:spacing w:after="0"/>
-        <w:ind w:left="340" w:hanging="170"/>
-        <w:rPr>
-          <w:rFonts w:ascii="Raleway" w:hAnsi="Raleway" w:cstheme="minorHAnsi"/>
-          <w:sz w:val="20"/>
-          <w:szCs w:val="20"/>
-        </w:rPr>
-      </w:pPr>
-      <w:r>
-        <w:rPr>
-          <w:rFonts w:ascii="Raleway" w:hAnsi="Raleway" w:cstheme="minorHAnsi"/>
-          <w:sz w:val="20"/>
-          <w:szCs w:val="20"/>
-        </w:rPr>
-        <w:t>Analysed unwanted feed system oscillations found during cold flow test, and suggested a solution which resulted in the elimination of these oscillations</w:t>
+        <w:t xml:space="preserve">Analysed unwanted feed system oscillations found during cold flow </w:t>
+      </w:r>
+      <w:r>
+        <w:rPr>
+          <w:rFonts w:ascii="Raleway" w:hAnsi="Raleway" w:cstheme="minorHAnsi"/>
+          <w:sz w:val="20"/>
+          <w:szCs w:val="20"/>
+        </w:rPr>
+        <w:t>test and</w:t>
+      </w:r>
+      <w:r>
+        <w:rPr>
+          <w:rFonts w:ascii="Raleway" w:hAnsi="Raleway" w:cstheme="minorHAnsi"/>
+          <w:sz w:val="20"/>
+          <w:szCs w:val="20"/>
+        </w:rPr>
+        <w:t xml:space="preserve"> suggested a solution which resulted in the elimination of these oscillations</w:t>
+      </w:r>
+      <w:r>
+        <w:rPr>
+          <w:rFonts w:ascii="Raleway" w:hAnsi="Raleway" w:cstheme="minorHAnsi"/>
+          <w:sz w:val="20"/>
+          <w:szCs w:val="20"/>
+        </w:rPr>
+        <w:t>.</w:t>
       </w:r>
     </w:p>
     <w:p>
@@ -1070,6 +1259,14 @@
         </w:rPr>
         <w:t>Sourced a pressure regulator with unique requirements by contacting various companies</w:t>
       </w:r>
+      <w:r>
+        <w:rPr>
+          <w:rFonts w:ascii="Raleway" w:hAnsi="Raleway" w:cstheme="minorHAnsi"/>
+          <w:sz w:val="20"/>
+          <w:szCs w:val="20"/>
+        </w:rPr>
+        <w:t>.</w:t>
+      </w:r>
     </w:p>
     <w:p>
       <w:pPr>
@@ -1113,13 +1310,31 @@
           <w:b/>
           <w:bCs/>
         </w:rPr>
-        <w:t xml:space="preserve">Student | </w:t>
-      </w:r>
-      <w:r>
-        <w:rPr>
-          <w:rFonts w:ascii="Raleway" w:hAnsi="Raleway" w:cstheme="minorHAnsi"/>
-        </w:rPr>
         <w:t>Honors Mechanical Engineering</w:t>
+      </w:r>
+      <w:r>
+        <w:rPr>
+          <w:rFonts w:ascii="Raleway" w:hAnsi="Raleway" w:cstheme="minorHAnsi"/>
+          <w:b/>
+          <w:bCs/>
+        </w:rPr>
+        <w:t xml:space="preserve"> (BASc</w:t>
+      </w:r>
+      <w:r>
+        <w:rPr>
+          <w:rFonts w:ascii="Raleway" w:hAnsi="Raleway" w:cstheme="minorHAnsi"/>
+          <w:b/>
+          <w:bCs/>
+        </w:rPr>
+        <w:t>.</w:t>
+      </w:r>
+      <w:r>
+        <w:rPr>
+          <w:rFonts w:ascii="Raleway" w:hAnsi="Raleway" w:cstheme="minorHAnsi"/>
+          <w:b/>
+          <w:bCs/>
+        </w:rPr>
+        <w:t>)</w:t>
       </w:r>
       <w:r>
         <w:rPr>
@@ -1177,6 +1392,14 @@
           <w:szCs w:val="20"/>
         </w:rPr>
         <w:t>Term Average: 89.18%</w:t>
+      </w:r>
+      <w:r>
+        <w:rPr>
+          <w:rFonts w:ascii="Raleway" w:hAnsi="Raleway" w:cstheme="minorHAnsi"/>
+          <w:sz w:val="20"/>
+          <w:szCs w:val="20"/>
+        </w:rPr>
+        <w:t>.</w:t>
       </w:r>
     </w:p>
     <w:sectPr>
@@ -1829,6 +2052,7 @@
   <w:style w:type="character" w:default="1" w:styleId="DefaultParagraphFont">
     <w:name w:val="Default Paragraph Font"/>
     <w:uiPriority w:val="1"/>
+    <w:semiHidden/>
     <w:unhideWhenUsed/>
   </w:style>
   <w:style w:type="table" w:default="1" w:styleId="TableNormal">

</xml_diff>

<commit_message>
resume pdf + favicon
</commit_message>
<xml_diff>
--- a/Resume.docx
+++ b/Resume.docx
@@ -378,31 +378,31 @@
           <w:sz w:val="20"/>
           <w:szCs w:val="20"/>
         </w:rPr>
-        <w:t>General java (5 years), python (1 year), and C++ (</w:t>
-      </w:r>
-      <w:r>
-        <w:rPr>
-          <w:rFonts w:ascii="Raleway" w:hAnsi="Raleway" w:cstheme="minorHAnsi"/>
-          <w:sz w:val="20"/>
-          <w:szCs w:val="20"/>
-        </w:rPr>
-        <w:t xml:space="preserve">half a </w:t>
-      </w:r>
-      <w:r>
-        <w:rPr>
-          <w:rFonts w:ascii="Raleway" w:hAnsi="Raleway" w:cstheme="minorHAnsi"/>
-          <w:sz w:val="20"/>
-          <w:szCs w:val="20"/>
-        </w:rPr>
-        <w:t>year) skills</w:t>
-      </w:r>
-      <w:r>
-        <w:rPr>
-          <w:rFonts w:ascii="Raleway" w:hAnsi="Raleway" w:cstheme="minorHAnsi"/>
-          <w:sz w:val="20"/>
-          <w:szCs w:val="20"/>
-        </w:rPr>
-        <w:t>.</w:t>
+        <w:t xml:space="preserve">Experience performing needs analysis via </w:t>
+      </w:r>
+      <w:r>
+        <w:rPr>
+          <w:rFonts w:ascii="Raleway" w:hAnsi="Raleway" w:cstheme="minorHAnsi"/>
+          <w:sz w:val="20"/>
+          <w:szCs w:val="20"/>
+        </w:rPr>
+        <w:t>schoolwork</w:t>
+      </w:r>
+      <w:r>
+        <w:rPr>
+          <w:rFonts w:ascii="Raleway" w:hAnsi="Raleway" w:cstheme="minorHAnsi"/>
+          <w:sz w:val="20"/>
+          <w:szCs w:val="20"/>
+        </w:rPr>
+        <w:t xml:space="preserve"> and </w:t>
+      </w:r>
+      <w:r>
+        <w:rPr>
+          <w:rFonts w:ascii="Raleway" w:hAnsi="Raleway" w:cstheme="minorHAnsi"/>
+          <w:sz w:val="20"/>
+          <w:szCs w:val="20"/>
+        </w:rPr>
+        <w:t>projects.</w:t>
       </w:r>
     </w:p>
     <w:p>
@@ -425,7 +425,63 @@
           <w:sz w:val="20"/>
           <w:szCs w:val="20"/>
         </w:rPr>
-        <w:t>Bilingual in English and Conversational Mandarin</w:t>
+        <w:t>General</w:t>
+      </w:r>
+      <w:r>
+        <w:rPr>
+          <w:rFonts w:ascii="Raleway" w:hAnsi="Raleway" w:cstheme="minorHAnsi"/>
+          <w:sz w:val="20"/>
+          <w:szCs w:val="20"/>
+        </w:rPr>
+        <w:t xml:space="preserve"> </w:t>
+      </w:r>
+      <w:r>
+        <w:rPr>
+          <w:rFonts w:ascii="Raleway" w:hAnsi="Raleway" w:cstheme="minorHAnsi"/>
+          <w:sz w:val="20"/>
+          <w:szCs w:val="20"/>
+        </w:rPr>
+        <w:t>skills</w:t>
+      </w:r>
+      <w:r>
+        <w:rPr>
+          <w:rFonts w:ascii="Raleway" w:hAnsi="Raleway" w:cstheme="minorHAnsi"/>
+          <w:sz w:val="20"/>
+          <w:szCs w:val="20"/>
+        </w:rPr>
+        <w:t xml:space="preserve"> in</w:t>
+      </w:r>
+      <w:r>
+        <w:rPr>
+          <w:rFonts w:ascii="Raleway" w:hAnsi="Raleway" w:cstheme="minorHAnsi"/>
+          <w:sz w:val="20"/>
+          <w:szCs w:val="20"/>
+        </w:rPr>
+        <w:t xml:space="preserve"> java (5 years), python (1 year), and C++ (</w:t>
+      </w:r>
+      <w:r>
+        <w:rPr>
+          <w:rFonts w:ascii="Raleway" w:hAnsi="Raleway" w:cstheme="minorHAnsi"/>
+          <w:sz w:val="20"/>
+          <w:szCs w:val="20"/>
+        </w:rPr>
+        <w:t xml:space="preserve">half a </w:t>
+      </w:r>
+      <w:r>
+        <w:rPr>
+          <w:rFonts w:ascii="Raleway" w:hAnsi="Raleway" w:cstheme="minorHAnsi"/>
+          <w:sz w:val="20"/>
+          <w:szCs w:val="20"/>
+        </w:rPr>
+        <w:t>year</w:t>
+      </w:r>
+      <w:r>
+        <w:rPr>
+          <w:rFonts w:ascii="Raleway" w:hAnsi="Raleway" w:cstheme="minorHAnsi"/>
+          <w:sz w:val="20"/>
+          <w:szCs w:val="20"/>
+        </w:rPr>
+        <w:t>)</w:t>
       </w:r>
       <w:r>
         <w:rPr>
@@ -434,73 +490,6 @@
           <w:szCs w:val="20"/>
         </w:rPr>
         <w:t>.</w:t>
-      </w:r>
-    </w:p>
-    <w:p>
-      <w:pPr>
-        <w:shd w:val="clear" w:color="auto" w:fill="D5DCE4" w:themeFill="text2" w:themeFillTint="33"/>
-        <w:spacing w:after="0"/>
-        <w:rPr>
-          <w:rFonts w:ascii="Raleway" w:hAnsi="Raleway" w:cstheme="minorHAnsi"/>
-          <w:b/>
-          <w:bCs/>
-          <w:sz w:val="26"/>
-          <w:szCs w:val="26"/>
-        </w:rPr>
-      </w:pPr>
-      <w:r>
-        <w:rPr>
-          <w:rFonts w:ascii="Raleway" w:hAnsi="Raleway" w:cstheme="minorHAnsi"/>
-          <w:b/>
-          <w:bCs/>
-          <w:sz w:val="26"/>
-          <w:szCs w:val="26"/>
-          <w:shd w:val="clear" w:color="auto" w:fill="D5DCE4" w:themeFill="text2" w:themeFillTint="33"/>
-        </w:rPr>
-        <w:t>PROJECTS</w:t>
-      </w:r>
-    </w:p>
-    <w:p>
-      <w:pPr>
-        <w:tabs>
-          <w:tab w:val="right" w:pos="11057"/>
-        </w:tabs>
-        <w:spacing w:after="0"/>
-        <w:rPr>
-          <w:rFonts w:ascii="Raleway" w:hAnsi="Raleway" w:cstheme="minorHAnsi"/>
-        </w:rPr>
-      </w:pPr>
-      <w:r>
-        <w:rPr>
-          <w:rFonts w:ascii="Raleway" w:hAnsi="Raleway" w:cstheme="minorHAnsi"/>
-          <w:b/>
-          <w:bCs/>
-        </w:rPr>
-        <w:t xml:space="preserve">Launcho | </w:t>
-      </w:r>
-      <w:r>
-        <w:rPr>
-          <w:rFonts w:ascii="Raleway" w:hAnsi="Raleway" w:cstheme="minorHAnsi"/>
-          <w:i/>
-          <w:iCs/>
-        </w:rPr>
-        <w:t>The spring powered toy rocket launcher</w:t>
-      </w:r>
-      <w:r>
-        <w:rPr>
-          <w:rFonts w:ascii="Raleway" w:hAnsi="Raleway" w:cstheme="minorHAnsi"/>
-          <w:i/>
-          <w:iCs/>
-        </w:rPr>
-        <w:tab/>
-      </w:r>
-      <w:r>
-        <w:rPr>
-          <w:rFonts w:ascii="Raleway" w:hAnsi="Raleway" w:cstheme="minorHAnsi"/>
-          <w:sz w:val="20"/>
-          <w:szCs w:val="20"/>
-        </w:rPr>
-        <w:t>Sept 2022 – Dec 2022</w:t>
       </w:r>
     </w:p>
     <w:p>
@@ -523,23 +512,82 @@
           <w:sz w:val="20"/>
           <w:szCs w:val="20"/>
         </w:rPr>
-        <w:t>Modeled and assembled individual parts using Solidworks</w:t>
-      </w:r>
-      <w:r>
-        <w:rPr>
-          <w:rFonts w:ascii="Raleway" w:hAnsi="Raleway" w:cstheme="minorHAnsi"/>
-          <w:sz w:val="20"/>
-          <w:szCs w:val="20"/>
-        </w:rPr>
-        <w:t>,</w:t>
-      </w:r>
-      <w:r>
-        <w:rPr>
-          <w:rFonts w:ascii="Raleway" w:hAnsi="Raleway" w:cstheme="minorHAnsi"/>
-          <w:sz w:val="20"/>
-          <w:szCs w:val="20"/>
-        </w:rPr>
-        <w:t xml:space="preserve"> preparing the team for construction of the design.</w:t>
+        <w:t>Bilingual in English and Conversational Mandarin</w:t>
+      </w:r>
+      <w:r>
+        <w:rPr>
+          <w:rFonts w:ascii="Raleway" w:hAnsi="Raleway" w:cstheme="minorHAnsi"/>
+          <w:sz w:val="20"/>
+          <w:szCs w:val="20"/>
+        </w:rPr>
+        <w:t>.</w:t>
+      </w:r>
+    </w:p>
+    <w:p>
+      <w:pPr>
+        <w:shd w:val="clear" w:color="auto" w:fill="D5DCE4" w:themeFill="text2" w:themeFillTint="33"/>
+        <w:spacing w:after="0"/>
+        <w:rPr>
+          <w:rFonts w:ascii="Raleway" w:hAnsi="Raleway" w:cstheme="minorHAnsi"/>
+          <w:b/>
+          <w:bCs/>
+          <w:sz w:val="26"/>
+          <w:szCs w:val="26"/>
+        </w:rPr>
+      </w:pPr>
+      <w:r>
+        <w:rPr>
+          <w:rFonts w:ascii="Raleway" w:hAnsi="Raleway" w:cstheme="minorHAnsi"/>
+          <w:b/>
+          <w:bCs/>
+          <w:sz w:val="26"/>
+          <w:szCs w:val="26"/>
+          <w:shd w:val="clear" w:color="auto" w:fill="D5DCE4" w:themeFill="text2" w:themeFillTint="33"/>
+        </w:rPr>
+        <w:t>PROJECTS</w:t>
+      </w:r>
+    </w:p>
+    <w:p>
+      <w:pPr>
+        <w:tabs>
+          <w:tab w:val="right" w:pos="11057"/>
+        </w:tabs>
+        <w:spacing w:after="0"/>
+        <w:rPr>
+          <w:rFonts w:ascii="Raleway" w:hAnsi="Raleway" w:cstheme="minorHAnsi"/>
+        </w:rPr>
+      </w:pPr>
+      <w:r>
+        <w:rPr>
+          <w:rFonts w:ascii="Raleway" w:hAnsi="Raleway" w:cstheme="minorHAnsi"/>
+          <w:b/>
+          <w:bCs/>
+        </w:rPr>
+        <w:t xml:space="preserve">Launcho | </w:t>
+      </w:r>
+      <w:r>
+        <w:rPr>
+          <w:rFonts w:ascii="Raleway" w:hAnsi="Raleway" w:cstheme="minorHAnsi"/>
+          <w:i/>
+          <w:iCs/>
+        </w:rPr>
+        <w:t>The spring powered toy rocket launcher</w:t>
+      </w:r>
+      <w:r>
+        <w:rPr>
+          <w:rFonts w:ascii="Raleway" w:hAnsi="Raleway" w:cstheme="minorHAnsi"/>
+          <w:i/>
+          <w:iCs/>
+        </w:rPr>
+        <w:tab/>
+      </w:r>
+      <w:r>
+        <w:rPr>
+          <w:rFonts w:ascii="Raleway" w:hAnsi="Raleway" w:cstheme="minorHAnsi"/>
+          <w:sz w:val="20"/>
+          <w:szCs w:val="20"/>
+        </w:rPr>
+        <w:t>Sept 2022 – Dec 2022</w:t>
       </w:r>
     </w:p>
     <w:p>
@@ -562,23 +610,23 @@
           <w:sz w:val="20"/>
           <w:szCs w:val="20"/>
         </w:rPr>
-        <w:t xml:space="preserve">3D printed unique parts using </w:t>
-      </w:r>
-      <w:r>
-        <w:rPr>
-          <w:rFonts w:ascii="Raleway" w:hAnsi="Raleway" w:cstheme="minorHAnsi"/>
-          <w:sz w:val="20"/>
-          <w:szCs w:val="20"/>
-        </w:rPr>
-        <w:t>the model</w:t>
-      </w:r>
-      <w:r>
-        <w:rPr>
-          <w:rFonts w:ascii="Raleway" w:hAnsi="Raleway" w:cstheme="minorHAnsi"/>
-          <w:sz w:val="20"/>
-          <w:szCs w:val="20"/>
-        </w:rPr>
-        <w:t>.</w:t>
+        <w:t>Modeled and assembled individual parts using Solidworks</w:t>
+      </w:r>
+      <w:r>
+        <w:rPr>
+          <w:rFonts w:ascii="Raleway" w:hAnsi="Raleway" w:cstheme="minorHAnsi"/>
+          <w:sz w:val="20"/>
+          <w:szCs w:val="20"/>
+        </w:rPr>
+        <w:t>,</w:t>
+      </w:r>
+      <w:r>
+        <w:rPr>
+          <w:rFonts w:ascii="Raleway" w:hAnsi="Raleway" w:cstheme="minorHAnsi"/>
+          <w:sz w:val="20"/>
+          <w:szCs w:val="20"/>
+        </w:rPr>
+        <w:t xml:space="preserve"> preparing the team for construction of the design.</w:t>
       </w:r>
     </w:p>
     <w:p>
@@ -601,7 +649,15 @@
           <w:sz w:val="20"/>
           <w:szCs w:val="20"/>
         </w:rPr>
-        <w:t>Machined certain parts using lathes, mills, and vertical bandsaws</w:t>
+        <w:t xml:space="preserve">3D printed unique parts using </w:t>
+      </w:r>
+      <w:r>
+        <w:rPr>
+          <w:rFonts w:ascii="Raleway" w:hAnsi="Raleway" w:cstheme="minorHAnsi"/>
+          <w:sz w:val="20"/>
+          <w:szCs w:val="20"/>
+        </w:rPr>
+        <w:t>the model</w:t>
       </w:r>
       <w:r>
         <w:rPr>
@@ -610,49 +666,6 @@
           <w:szCs w:val="20"/>
         </w:rPr>
         <w:t>.</w:t>
-      </w:r>
-    </w:p>
-    <w:p>
-      <w:pPr>
-        <w:tabs>
-          <w:tab w:val="right" w:pos="11057"/>
-        </w:tabs>
-        <w:spacing w:after="0"/>
-        <w:rPr>
-          <w:rFonts w:ascii="Raleway" w:hAnsi="Raleway" w:cstheme="minorHAnsi"/>
-          <w:sz w:val="20"/>
-          <w:szCs w:val="20"/>
-        </w:rPr>
-      </w:pPr>
-      <w:r>
-        <w:rPr>
-          <w:rFonts w:ascii="Raleway" w:hAnsi="Raleway" w:cstheme="minorHAnsi"/>
-          <w:b/>
-          <w:bCs/>
-        </w:rPr>
-        <w:t xml:space="preserve">Saitama | </w:t>
-      </w:r>
-      <w:r>
-        <w:rPr>
-          <w:rFonts w:ascii="Raleway" w:hAnsi="Raleway" w:cstheme="minorHAnsi"/>
-          <w:i/>
-          <w:iCs/>
-        </w:rPr>
-        <w:t>A general purpose discord bot/application programmed with python</w:t>
-      </w:r>
-      <w:r>
-        <w:rPr>
-          <w:rFonts w:ascii="Raleway" w:hAnsi="Raleway" w:cstheme="minorHAnsi"/>
-        </w:rPr>
-        <w:tab/>
-      </w:r>
-      <w:r>
-        <w:rPr>
-          <w:rFonts w:ascii="Raleway" w:hAnsi="Raleway" w:cstheme="minorHAnsi"/>
-          <w:sz w:val="20"/>
-          <w:szCs w:val="20"/>
-        </w:rPr>
-        <w:t>Jun 2021 – Aug 2021</w:t>
       </w:r>
     </w:p>
     <w:p>
@@ -675,23 +688,7 @@
           <w:sz w:val="20"/>
           <w:szCs w:val="20"/>
         </w:rPr>
-        <w:t>Utili</w:t>
-      </w:r>
-      <w:r>
-        <w:rPr>
-          <w:rFonts w:ascii="Raleway" w:hAnsi="Raleway" w:cstheme="minorHAnsi"/>
-          <w:sz w:val="20"/>
-          <w:szCs w:val="20"/>
-        </w:rPr>
-        <w:t>z</w:t>
-      </w:r>
-      <w:r>
-        <w:rPr>
-          <w:rFonts w:ascii="Raleway" w:hAnsi="Raleway" w:cstheme="minorHAnsi"/>
-          <w:sz w:val="20"/>
-          <w:szCs w:val="20"/>
-        </w:rPr>
-        <w:t>ed json files to store user information and updated it with python code</w:t>
+        <w:t>Machined certain parts using lathes, mills, and vertical bandsaws</w:t>
       </w:r>
       <w:r>
         <w:rPr>
@@ -700,6 +697,49 @@
           <w:szCs w:val="20"/>
         </w:rPr>
         <w:t>.</w:t>
+      </w:r>
+    </w:p>
+    <w:p>
+      <w:pPr>
+        <w:tabs>
+          <w:tab w:val="right" w:pos="11057"/>
+        </w:tabs>
+        <w:spacing w:after="0"/>
+        <w:rPr>
+          <w:rFonts w:ascii="Raleway" w:hAnsi="Raleway" w:cstheme="minorHAnsi"/>
+          <w:sz w:val="20"/>
+          <w:szCs w:val="20"/>
+        </w:rPr>
+      </w:pPr>
+      <w:r>
+        <w:rPr>
+          <w:rFonts w:ascii="Raleway" w:hAnsi="Raleway" w:cstheme="minorHAnsi"/>
+          <w:b/>
+          <w:bCs/>
+        </w:rPr>
+        <w:t xml:space="preserve">Saitama | </w:t>
+      </w:r>
+      <w:r>
+        <w:rPr>
+          <w:rFonts w:ascii="Raleway" w:hAnsi="Raleway" w:cstheme="minorHAnsi"/>
+          <w:i/>
+          <w:iCs/>
+        </w:rPr>
+        <w:t>A general purpose discord bot/application</w:t>
+      </w:r>
+      <w:r>
+        <w:rPr>
+          <w:rFonts w:ascii="Raleway" w:hAnsi="Raleway" w:cstheme="minorHAnsi"/>
+        </w:rPr>
+        <w:tab/>
+      </w:r>
+      <w:r>
+        <w:rPr>
+          <w:rFonts w:ascii="Raleway" w:hAnsi="Raleway" w:cstheme="minorHAnsi"/>
+          <w:sz w:val="20"/>
+          <w:szCs w:val="20"/>
+        </w:rPr>
+        <w:t>Jun 2021 – Aug 2021</w:t>
       </w:r>
     </w:p>
     <w:p>
@@ -722,6 +762,92 @@
           <w:sz w:val="20"/>
           <w:szCs w:val="20"/>
         </w:rPr>
+        <w:t xml:space="preserve">Programmed using python, making use of classes and functions, maintaining the </w:t>
+      </w:r>
+      <w:r>
+        <w:rPr>
+          <w:rFonts w:ascii="Raleway" w:hAnsi="Raleway" w:cstheme="minorHAnsi"/>
+          <w:sz w:val="20"/>
+          <w:szCs w:val="20"/>
+        </w:rPr>
+        <w:t xml:space="preserve">organization of the </w:t>
+      </w:r>
+      <w:r>
+        <w:rPr>
+          <w:rFonts w:ascii="Raleway" w:hAnsi="Raleway" w:cstheme="minorHAnsi"/>
+          <w:sz w:val="20"/>
+          <w:szCs w:val="20"/>
+        </w:rPr>
+        <w:t>code.</w:t>
+      </w:r>
+    </w:p>
+    <w:p>
+      <w:pPr>
+        <w:pStyle w:val="ListParagraph"/>
+        <w:numPr>
+          <w:ilvl w:val="0"/>
+          <w:numId w:val="1"/>
+        </w:numPr>
+        <w:ind w:left="340" w:hanging="170"/>
+        <w:rPr>
+          <w:rFonts w:ascii="Raleway" w:hAnsi="Raleway" w:cstheme="minorHAnsi"/>
+          <w:sz w:val="20"/>
+          <w:szCs w:val="20"/>
+        </w:rPr>
+      </w:pPr>
+      <w:r>
+        <w:rPr>
+          <w:rFonts w:ascii="Raleway" w:hAnsi="Raleway" w:cstheme="minorHAnsi"/>
+          <w:sz w:val="20"/>
+          <w:szCs w:val="20"/>
+        </w:rPr>
+        <w:t>Utili</w:t>
+      </w:r>
+      <w:r>
+        <w:rPr>
+          <w:rFonts w:ascii="Raleway" w:hAnsi="Raleway" w:cstheme="minorHAnsi"/>
+          <w:sz w:val="20"/>
+          <w:szCs w:val="20"/>
+        </w:rPr>
+        <w:t>z</w:t>
+      </w:r>
+      <w:r>
+        <w:rPr>
+          <w:rFonts w:ascii="Raleway" w:hAnsi="Raleway" w:cstheme="minorHAnsi"/>
+          <w:sz w:val="20"/>
+          <w:szCs w:val="20"/>
+        </w:rPr>
+        <w:t>ed json files to store user information and updated it with python code</w:t>
+      </w:r>
+      <w:r>
+        <w:rPr>
+          <w:rFonts w:ascii="Raleway" w:hAnsi="Raleway" w:cstheme="minorHAnsi"/>
+          <w:sz w:val="20"/>
+          <w:szCs w:val="20"/>
+        </w:rPr>
+        <w:t>.</w:t>
+      </w:r>
+    </w:p>
+    <w:p>
+      <w:pPr>
+        <w:pStyle w:val="ListParagraph"/>
+        <w:numPr>
+          <w:ilvl w:val="0"/>
+          <w:numId w:val="1"/>
+        </w:numPr>
+        <w:ind w:left="340" w:hanging="170"/>
+        <w:rPr>
+          <w:rFonts w:ascii="Raleway" w:hAnsi="Raleway" w:cstheme="minorHAnsi"/>
+          <w:sz w:val="20"/>
+          <w:szCs w:val="20"/>
+        </w:rPr>
+      </w:pPr>
+      <w:r>
+        <w:rPr>
+          <w:rFonts w:ascii="Raleway" w:hAnsi="Raleway" w:cstheme="minorHAnsi"/>
+          <w:sz w:val="20"/>
+          <w:szCs w:val="20"/>
+        </w:rPr>
         <w:t>Used external libraries stored in a virtual environment to complete more advanced tasks such as playing audio via YouTube video</w:t>
       </w:r>
       <w:r>
@@ -1052,30 +1178,6 @@
     </w:p>
     <w:p>
       <w:pPr>
-        <w:shd w:val="clear" w:color="auto" w:fill="D5DCE4" w:themeFill="text2" w:themeFillTint="33"/>
-        <w:spacing w:after="0"/>
-        <w:rPr>
-          <w:rFonts w:ascii="Raleway" w:hAnsi="Raleway" w:cstheme="minorHAnsi"/>
-          <w:b/>
-          <w:bCs/>
-          <w:sz w:val="26"/>
-          <w:szCs w:val="26"/>
-        </w:rPr>
-      </w:pPr>
-      <w:r>
-        <w:rPr>
-          <w:rFonts w:ascii="Raleway" w:hAnsi="Raleway" w:cstheme="minorHAnsi"/>
-          <w:b/>
-          <w:bCs/>
-          <w:sz w:val="26"/>
-          <w:szCs w:val="26"/>
-          <w:shd w:val="clear" w:color="auto" w:fill="D5DCE4" w:themeFill="text2" w:themeFillTint="33"/>
-        </w:rPr>
-        <w:t>EXTRACURRICULARS</w:t>
-      </w:r>
-    </w:p>
-    <w:p>
-      <w:pPr>
         <w:tabs>
           <w:tab w:val="right" w:pos="11057"/>
         </w:tabs>
@@ -1090,7 +1192,7 @@
           <w:b/>
           <w:bCs/>
         </w:rPr>
-        <w:t>Propulsion Team Member</w:t>
+        <w:t>Volunteer Camp Assistant</w:t>
       </w:r>
       <w:r>
         <w:rPr>
@@ -1104,7 +1206,55 @@
           <w:sz w:val="20"/>
           <w:szCs w:val="20"/>
         </w:rPr>
-        <w:t>Sept 2022 – Present</w:t>
+        <w:t>Mar</w:t>
+      </w:r>
+      <w:r>
+        <w:rPr>
+          <w:rFonts w:ascii="Raleway" w:hAnsi="Raleway" w:cstheme="minorHAnsi"/>
+          <w:sz w:val="20"/>
+          <w:szCs w:val="20"/>
+        </w:rPr>
+        <w:t xml:space="preserve"> 202</w:t>
+      </w:r>
+      <w:r>
+        <w:rPr>
+          <w:rFonts w:ascii="Raleway" w:hAnsi="Raleway" w:cstheme="minorHAnsi"/>
+          <w:sz w:val="20"/>
+          <w:szCs w:val="20"/>
+        </w:rPr>
+        <w:t>0</w:t>
+      </w:r>
+      <w:r>
+        <w:rPr>
+          <w:rFonts w:ascii="Raleway" w:hAnsi="Raleway" w:cstheme="minorHAnsi"/>
+          <w:sz w:val="20"/>
+          <w:szCs w:val="20"/>
+        </w:rPr>
+        <w:t xml:space="preserve"> – </w:t>
+      </w:r>
+      <w:r>
+        <w:rPr>
+          <w:rFonts w:ascii="Raleway" w:hAnsi="Raleway" w:cstheme="minorHAnsi"/>
+          <w:sz w:val="20"/>
+          <w:szCs w:val="20"/>
+        </w:rPr>
+        <w:t>Mar</w:t>
+      </w:r>
+      <w:r>
+        <w:rPr>
+          <w:rFonts w:ascii="Raleway" w:hAnsi="Raleway" w:cstheme="minorHAnsi"/>
+          <w:sz w:val="20"/>
+          <w:szCs w:val="20"/>
+        </w:rPr>
+        <w:t xml:space="preserve"> 202</w:t>
+      </w:r>
+      <w:r>
+        <w:rPr>
+          <w:rFonts w:ascii="Raleway" w:hAnsi="Raleway" w:cstheme="minorHAnsi"/>
+          <w:sz w:val="20"/>
+          <w:szCs w:val="20"/>
+        </w:rPr>
+        <w:t>0</w:t>
       </w:r>
     </w:p>
     <w:p>
@@ -1125,23 +1275,7 @@
           <w:sz w:val="18"/>
           <w:szCs w:val="18"/>
         </w:rPr>
-        <w:t xml:space="preserve">Waterloo Rocketry, </w:t>
-      </w:r>
-      <w:r>
-        <w:rPr>
-          <w:rFonts w:ascii="Raleway" w:hAnsi="Raleway" w:cstheme="minorHAnsi"/>
-          <w:sz w:val="18"/>
-          <w:szCs w:val="18"/>
-        </w:rPr>
-        <w:t xml:space="preserve">University of Waterloo, </w:t>
-      </w:r>
-      <w:r>
-        <w:rPr>
-          <w:rFonts w:ascii="Raleway" w:hAnsi="Raleway" w:cstheme="minorHAnsi"/>
-          <w:sz w:val="18"/>
-          <w:szCs w:val="18"/>
-        </w:rPr>
-        <w:t>Kitchener, ON</w:t>
+        <w:t>Venom Volleyball, Richmond Hill, ON</w:t>
       </w:r>
     </w:p>
     <w:p>
@@ -1164,31 +1298,123 @@
           <w:sz w:val="20"/>
           <w:szCs w:val="20"/>
         </w:rPr>
-        <w:t xml:space="preserve">Researched compatibility between 2000-series aluminum alloy and Nitrous Oxide, then presented the results </w:t>
-      </w:r>
-      <w:r>
-        <w:rPr>
-          <w:rFonts w:ascii="Raleway" w:hAnsi="Raleway" w:cstheme="minorHAnsi"/>
-          <w:sz w:val="20"/>
-          <w:szCs w:val="20"/>
-        </w:rPr>
-        <w:t>in a written</w:t>
-      </w:r>
-      <w:r>
-        <w:rPr>
-          <w:rFonts w:ascii="Raleway" w:hAnsi="Raleway" w:cstheme="minorHAnsi"/>
-          <w:sz w:val="20"/>
-          <w:szCs w:val="20"/>
-        </w:rPr>
-        <w:t xml:space="preserve"> report</w:t>
-      </w:r>
-      <w:r>
-        <w:rPr>
-          <w:rFonts w:ascii="Raleway" w:hAnsi="Raleway" w:cstheme="minorHAnsi"/>
-          <w:sz w:val="20"/>
-          <w:szCs w:val="20"/>
-        </w:rPr>
-        <w:t>.</w:t>
+        <w:t>Instructed volleyball techniques through demonstrations and guided practice.</w:t>
+      </w:r>
+    </w:p>
+    <w:p>
+      <w:pPr>
+        <w:numPr>
+          <w:ilvl w:val="0"/>
+          <w:numId w:val="2"/>
+        </w:numPr>
+        <w:ind w:left="340" w:hanging="170"/>
+        <w:rPr>
+          <w:rFonts w:ascii="Raleway" w:hAnsi="Raleway" w:cstheme="minorHAnsi"/>
+          <w:sz w:val="20"/>
+          <w:szCs w:val="20"/>
+        </w:rPr>
+      </w:pPr>
+      <w:r>
+        <w:rPr>
+          <w:rFonts w:ascii="Raleway" w:hAnsi="Raleway" w:cstheme="minorHAnsi"/>
+          <w:sz w:val="20"/>
+          <w:szCs w:val="20"/>
+        </w:rPr>
+        <w:t>Supervised children during drills and games, ensuring their safety.</w:t>
+      </w:r>
+    </w:p>
+    <w:p>
+      <w:pPr>
+        <w:shd w:val="clear" w:color="auto" w:fill="D5DCE4" w:themeFill="text2" w:themeFillTint="33"/>
+        <w:spacing w:after="0"/>
+        <w:rPr>
+          <w:rFonts w:ascii="Raleway" w:hAnsi="Raleway" w:cstheme="minorHAnsi"/>
+          <w:b/>
+          <w:bCs/>
+          <w:sz w:val="26"/>
+          <w:szCs w:val="26"/>
+        </w:rPr>
+      </w:pPr>
+      <w:r>
+        <w:rPr>
+          <w:rFonts w:ascii="Raleway" w:hAnsi="Raleway" w:cstheme="minorHAnsi"/>
+          <w:b/>
+          <w:bCs/>
+          <w:sz w:val="26"/>
+          <w:szCs w:val="26"/>
+          <w:shd w:val="clear" w:color="auto" w:fill="D5DCE4" w:themeFill="text2" w:themeFillTint="33"/>
+        </w:rPr>
+        <w:t>EXTRACURRICULARS</w:t>
+      </w:r>
+    </w:p>
+    <w:p>
+      <w:pPr>
+        <w:tabs>
+          <w:tab w:val="right" w:pos="11057"/>
+        </w:tabs>
+        <w:spacing w:after="0"/>
+        <w:rPr>
+          <w:rFonts w:ascii="Raleway" w:hAnsi="Raleway" w:cstheme="minorHAnsi"/>
+        </w:rPr>
+      </w:pPr>
+      <w:r>
+        <w:rPr>
+          <w:rFonts w:ascii="Raleway" w:hAnsi="Raleway" w:cstheme="minorHAnsi"/>
+          <w:b/>
+          <w:bCs/>
+        </w:rPr>
+        <w:t>Propulsion Team Member</w:t>
+      </w:r>
+      <w:r>
+        <w:rPr>
+          <w:rFonts w:ascii="Raleway" w:hAnsi="Raleway" w:cstheme="minorHAnsi"/>
+        </w:rPr>
+        <w:tab/>
+      </w:r>
+      <w:r>
+        <w:rPr>
+          <w:rFonts w:ascii="Raleway" w:hAnsi="Raleway" w:cstheme="minorHAnsi"/>
+          <w:sz w:val="20"/>
+          <w:szCs w:val="20"/>
+        </w:rPr>
+        <w:t>Sept 2022 – Present</w:t>
+      </w:r>
+    </w:p>
+    <w:p>
+      <w:pPr>
+        <w:tabs>
+          <w:tab w:val="right" w:pos="10773"/>
+        </w:tabs>
+        <w:spacing w:after="0"/>
+        <w:rPr>
+          <w:rFonts w:ascii="Raleway" w:hAnsi="Raleway" w:cstheme="minorHAnsi"/>
+          <w:sz w:val="18"/>
+          <w:szCs w:val="18"/>
+        </w:rPr>
+      </w:pPr>
+      <w:r>
+        <w:rPr>
+          <w:rFonts w:ascii="Raleway" w:hAnsi="Raleway" w:cstheme="minorHAnsi"/>
+          <w:sz w:val="18"/>
+          <w:szCs w:val="18"/>
+        </w:rPr>
+        <w:t xml:space="preserve">Waterloo Rocketry, </w:t>
+      </w:r>
+      <w:r>
+        <w:rPr>
+          <w:rFonts w:ascii="Raleway" w:hAnsi="Raleway" w:cstheme="minorHAnsi"/>
+          <w:sz w:val="18"/>
+          <w:szCs w:val="18"/>
+        </w:rPr>
+        <w:t xml:space="preserve">University of Waterloo, </w:t>
+      </w:r>
+      <w:r>
+        <w:rPr>
+          <w:rFonts w:ascii="Raleway" w:hAnsi="Raleway" w:cstheme="minorHAnsi"/>
+          <w:sz w:val="18"/>
+          <w:szCs w:val="18"/>
+        </w:rPr>
+        <w:t>Kitchener, ON</w:t>
       </w:r>
     </w:p>
     <w:p>
@@ -1211,7 +1437,62 @@
           <w:sz w:val="20"/>
           <w:szCs w:val="20"/>
         </w:rPr>
-        <w:t xml:space="preserve">Analysed unwanted feed system oscillations found during cold flow </w:t>
+        <w:t xml:space="preserve">Researched compatibility between 2000-series aluminum alloy and Nitrous Oxide, then presented the results </w:t>
+      </w:r>
+      <w:r>
+        <w:rPr>
+          <w:rFonts w:ascii="Raleway" w:hAnsi="Raleway" w:cstheme="minorHAnsi"/>
+          <w:sz w:val="20"/>
+          <w:szCs w:val="20"/>
+        </w:rPr>
+        <w:t>in a written</w:t>
+      </w:r>
+      <w:r>
+        <w:rPr>
+          <w:rFonts w:ascii="Raleway" w:hAnsi="Raleway" w:cstheme="minorHAnsi"/>
+          <w:sz w:val="20"/>
+          <w:szCs w:val="20"/>
+        </w:rPr>
+        <w:t xml:space="preserve"> report</w:t>
+      </w:r>
+      <w:r>
+        <w:rPr>
+          <w:rFonts w:ascii="Raleway" w:hAnsi="Raleway" w:cstheme="minorHAnsi"/>
+          <w:sz w:val="20"/>
+          <w:szCs w:val="20"/>
+        </w:rPr>
+        <w:t>.</w:t>
+      </w:r>
+    </w:p>
+    <w:p>
+      <w:pPr>
+        <w:numPr>
+          <w:ilvl w:val="0"/>
+          <w:numId w:val="2"/>
+        </w:numPr>
+        <w:spacing w:after="0"/>
+        <w:ind w:left="340" w:hanging="170"/>
+        <w:rPr>
+          <w:rFonts w:ascii="Raleway" w:hAnsi="Raleway" w:cstheme="minorHAnsi"/>
+          <w:sz w:val="20"/>
+          <w:szCs w:val="20"/>
+        </w:rPr>
+      </w:pPr>
+      <w:r>
+        <w:rPr>
+          <w:rFonts w:ascii="Raleway" w:hAnsi="Raleway" w:cstheme="minorHAnsi"/>
+          <w:sz w:val="20"/>
+          <w:szCs w:val="20"/>
+        </w:rPr>
+        <w:t>Researched</w:t>
+      </w:r>
+      <w:r>
+        <w:rPr>
+          <w:rFonts w:ascii="Raleway" w:hAnsi="Raleway" w:cstheme="minorHAnsi"/>
+          <w:sz w:val="20"/>
+          <w:szCs w:val="20"/>
+        </w:rPr>
+        <w:t xml:space="preserve"> unwanted feed system oscillations found during cold flow </w:t>
       </w:r>
       <w:r>
         <w:rPr>
@@ -1258,6 +1539,30 @@
           <w:szCs w:val="20"/>
         </w:rPr>
         <w:t>Sourced a pressure regulator with unique requirements by contacting various companies</w:t>
+      </w:r>
+      <w:r>
+        <w:rPr>
+          <w:rFonts w:ascii="Raleway" w:hAnsi="Raleway" w:cstheme="minorHAnsi"/>
+          <w:sz w:val="20"/>
+          <w:szCs w:val="20"/>
+        </w:rPr>
+        <w:t xml:space="preserve"> (acquired</w:t>
+      </w:r>
+      <w:r>
+        <w:rPr>
+          <w:rFonts w:ascii="Raleway" w:hAnsi="Raleway" w:cstheme="minorHAnsi"/>
+          <w:sz w:val="20"/>
+          <w:szCs w:val="20"/>
+        </w:rPr>
+        <w:t xml:space="preserve"> sales</w:t>
+      </w:r>
+      <w:r>
+        <w:rPr>
+          <w:rFonts w:ascii="Raleway" w:hAnsi="Raleway" w:cstheme="minorHAnsi"/>
+          <w:sz w:val="20"/>
+          <w:szCs w:val="20"/>
+        </w:rPr>
+        <w:t xml:space="preserve"> quotation)</w:t>
       </w:r>
       <w:r>
         <w:rPr>
@@ -1645,6 +1950,18 @@
   </w:num>
   <w:num w:numId="2" w16cid:durableId="1026641933">
     <w:abstractNumId w:val="0"/>
+  </w:num>
+  <w:num w:numId="3" w16cid:durableId="957948108">
+    <w:abstractNumId w:val="0"/>
+    <w:lvlOverride w:ilvl="0"/>
+    <w:lvlOverride w:ilvl="1"/>
+    <w:lvlOverride w:ilvl="2"/>
+    <w:lvlOverride w:ilvl="3"/>
+    <w:lvlOverride w:ilvl="4"/>
+    <w:lvlOverride w:ilvl="5"/>
+    <w:lvlOverride w:ilvl="6"/>
+    <w:lvlOverride w:ilvl="7"/>
+    <w:lvlOverride w:ilvl="8"/>
   </w:num>
 </w:numbering>
 </file>
@@ -2052,7 +2369,6 @@
   <w:style w:type="character" w:default="1" w:styleId="DefaultParagraphFont">
     <w:name w:val="Default Paragraph Font"/>
     <w:uiPriority w:val="1"/>
-    <w:semiHidden/>
     <w:unhideWhenUsed/>
   </w:style>
   <w:style w:type="table" w:default="1" w:styleId="TableNormal">

</xml_diff>

<commit_message>
add picture of me
</commit_message>
<xml_diff>
--- a/Resume.docx
+++ b/Resume.docx
@@ -184,8 +184,10 @@
           <w:bCs/>
           <w:sz w:val="16"/>
           <w:szCs w:val="16"/>
-        </w:rPr>
-      </w:pPr>
+          <w:lang w:val="fr-CA"/>
+        </w:rPr>
+      </w:pPr>
+      <w:proofErr w:type="gramStart"/>
       <w:r>
         <w:rPr>
           <w:rFonts w:ascii="Raleway" w:hAnsi="Raleway" w:cstheme="minorHAnsi"/>
@@ -193,25 +195,11 @@
           <w:bCs/>
           <w:sz w:val="16"/>
           <w:szCs w:val="16"/>
-        </w:rPr>
-        <w:t xml:space="preserve">EMAIL: </w:t>
-      </w:r>
-      <w:r>
-        <w:rPr>
-          <w:rFonts w:ascii="Raleway" w:hAnsi="Raleway" w:cstheme="minorHAnsi"/>
-          <w:sz w:val="16"/>
-          <w:szCs w:val="16"/>
-        </w:rPr>
-        <w:t>a</w:t>
-      </w:r>
-      <w:r>
-        <w:rPr>
-          <w:rFonts w:ascii="Raleway" w:hAnsi="Raleway" w:cstheme="minorHAnsi"/>
-          <w:sz w:val="16"/>
-          <w:szCs w:val="16"/>
-        </w:rPr>
-        <w:t>bqiu@uwaterloo.ca</w:t>
-      </w:r>
+          <w:lang w:val="fr-CA"/>
+        </w:rPr>
+        <w:t>EMAIL</w:t>
+      </w:r>
+      <w:proofErr w:type="gramEnd"/>
       <w:r>
         <w:rPr>
           <w:rFonts w:ascii="Raleway" w:hAnsi="Raleway" w:cstheme="minorHAnsi"/>
@@ -219,40 +207,27 @@
           <w:bCs/>
           <w:sz w:val="16"/>
           <w:szCs w:val="16"/>
-        </w:rPr>
-        <w:t xml:space="preserve">        PHONE: </w:t>
+          <w:lang w:val="fr-CA"/>
+        </w:rPr>
+        <w:t xml:space="preserve">: </w:t>
       </w:r>
       <w:r>
         <w:rPr>
           <w:rFonts w:ascii="Raleway" w:hAnsi="Raleway" w:cstheme="minorHAnsi"/>
           <w:sz w:val="16"/>
           <w:szCs w:val="16"/>
-        </w:rPr>
-        <w:t>647-917-889</w:t>
+          <w:lang w:val="fr-CA"/>
+        </w:rPr>
+        <w:t>a</w:t>
       </w:r>
       <w:r>
         <w:rPr>
           <w:rFonts w:ascii="Raleway" w:hAnsi="Raleway" w:cstheme="minorHAnsi"/>
           <w:sz w:val="16"/>
           <w:szCs w:val="16"/>
-        </w:rPr>
-        <w:t>1</w:t>
-      </w:r>
-      <w:r>
-        <w:rPr>
-          <w:rFonts w:ascii="Raleway" w:hAnsi="Raleway" w:cstheme="minorHAnsi"/>
-          <w:sz w:val="16"/>
-          <w:szCs w:val="16"/>
-        </w:rPr>
-        <w:t xml:space="preserve">     </w:t>
-      </w:r>
-      <w:r>
-        <w:rPr>
-          <w:rFonts w:ascii="Raleway" w:hAnsi="Raleway" w:cstheme="minorHAnsi"/>
-          <w:sz w:val="16"/>
-          <w:szCs w:val="16"/>
-        </w:rPr>
-        <w:t xml:space="preserve">   </w:t>
+          <w:lang w:val="fr-CA"/>
+        </w:rPr>
+        <w:t>bqiu@uwaterloo.ca</w:t>
       </w:r>
       <w:r>
         <w:rPr>
@@ -261,8 +236,36 @@
           <w:bCs/>
           <w:sz w:val="16"/>
           <w:szCs w:val="16"/>
-        </w:rPr>
-        <w:t>LINKE</w:t>
+          <w:lang w:val="fr-CA"/>
+        </w:rPr>
+        <w:t xml:space="preserve">        PHONE: </w:t>
+      </w:r>
+      <w:r>
+        <w:rPr>
+          <w:rFonts w:ascii="Raleway" w:hAnsi="Raleway" w:cstheme="minorHAnsi"/>
+          <w:sz w:val="16"/>
+          <w:szCs w:val="16"/>
+          <w:lang w:val="fr-CA"/>
+        </w:rPr>
+        <w:t>647-917-889</w:t>
+      </w:r>
+      <w:r>
+        <w:rPr>
+          <w:rFonts w:ascii="Raleway" w:hAnsi="Raleway" w:cstheme="minorHAnsi"/>
+          <w:sz w:val="16"/>
+          <w:szCs w:val="16"/>
+          <w:lang w:val="fr-CA"/>
+        </w:rPr>
+        <w:t>1</w:t>
+      </w:r>
+      <w:r>
+        <w:rPr>
+          <w:rFonts w:ascii="Raleway" w:hAnsi="Raleway" w:cstheme="minorHAnsi"/>
+          <w:sz w:val="16"/>
+          <w:szCs w:val="16"/>
+          <w:lang w:val="fr-CA"/>
+        </w:rPr>
+        <w:t xml:space="preserve">        </w:t>
       </w:r>
       <w:r>
         <w:rPr>
@@ -271,10 +274,25 @@
           <w:bCs/>
           <w:sz w:val="16"/>
           <w:szCs w:val="16"/>
-        </w:rPr>
-        <w:t>DIN:</w:t>
-      </w:r>
-      <w:r>
+          <w:lang w:val="fr-CA"/>
+        </w:rPr>
+        <w:t>PORTFOLIO &amp; WEBSITE</w:t>
+      </w:r>
+      <w:r>
+        <w:rPr>
+          <w:rFonts w:ascii="Raleway" w:hAnsi="Raleway" w:cstheme="minorHAnsi"/>
+          <w:b/>
+          <w:bCs/>
+          <w:sz w:val="16"/>
+          <w:szCs w:val="16"/>
+          <w:lang w:val="fr-CA"/>
+        </w:rPr>
+        <w:t>:</w:t>
+      </w:r>
+      <w:r>
+        <w:rPr>
+          <w:lang w:val="fr-CA"/>
+        </w:rPr>
         <w:t xml:space="preserve"> </w:t>
       </w:r>
       <w:hyperlink r:id="rId6" w:history="1">
@@ -282,34 +300,31 @@
           <w:rPr>
             <w:rStyle w:val="Hyperlink"/>
             <w:rFonts w:ascii="Raleway" w:hAnsi="Raleway" w:cstheme="minorHAnsi"/>
-            <w:b/>
-            <w:bCs/>
             <w:sz w:val="16"/>
             <w:szCs w:val="16"/>
+            <w:lang w:val="fr-CA"/>
           </w:rPr>
-          <w:t>www.linkedi</w:t>
+          <w:t>anthony</w:t>
         </w:r>
         <w:r>
           <w:rPr>
             <w:rStyle w:val="Hyperlink"/>
             <w:rFonts w:ascii="Raleway" w:hAnsi="Raleway" w:cstheme="minorHAnsi"/>
-            <w:b/>
-            <w:bCs/>
             <w:sz w:val="16"/>
             <w:szCs w:val="16"/>
+            <w:lang w:val="fr-CA"/>
           </w:rPr>
-          <w:t>n</w:t>
+          <w:t>q</w:t>
         </w:r>
         <w:r>
           <w:rPr>
             <w:rStyle w:val="Hyperlink"/>
             <w:rFonts w:ascii="Raleway" w:hAnsi="Raleway" w:cstheme="minorHAnsi"/>
-            <w:b/>
-            <w:bCs/>
             <w:sz w:val="16"/>
             <w:szCs w:val="16"/>
+            <w:lang w:val="fr-CA"/>
           </w:rPr>
-          <w:t>.com/in/anthonyboqiu</w:t>
+          <w:t>.me</w:t>
         </w:r>
       </w:hyperlink>
       <w:r>
@@ -319,16 +334,7 @@
           <w:sz w:val="16"/>
           <w:szCs w:val="16"/>
           <w:u w:val="none"/>
-        </w:rPr>
-        <w:tab/>
-      </w:r>
-      <w:r>
-        <w:rPr>
-          <w:rStyle w:val="Hyperlink"/>
-          <w:rFonts w:ascii="Raleway" w:hAnsi="Raleway" w:cstheme="minorHAnsi"/>
-          <w:sz w:val="16"/>
-          <w:szCs w:val="16"/>
-          <w:u w:val="none"/>
+          <w:lang w:val="fr-CA"/>
         </w:rPr>
         <w:tab/>
       </w:r>
@@ -947,7 +953,7 @@
           <w:szCs w:val="20"/>
           <w:shd w:val="clear" w:color="auto" w:fill="D5DCE4" w:themeFill="text2" w:themeFillTint="33"/>
         </w:rPr>
-        <w:t>PROJECTS (SEE PORTFOLIO)</w:t>
+        <w:t>PROJECTS</w:t>
       </w:r>
     </w:p>
     <w:p>
@@ -1607,7 +1613,7 @@
           <w:szCs w:val="20"/>
           <w:shd w:val="clear" w:color="auto" w:fill="D5DCE4" w:themeFill="text2" w:themeFillTint="33"/>
         </w:rPr>
-        <w:t>DESIGN TEAMS</w:t>
+        <w:t>EXPERIENCE</w:t>
       </w:r>
     </w:p>
     <w:p>
@@ -1695,7 +1701,23 @@
           <w:sz w:val="14"/>
           <w:szCs w:val="14"/>
         </w:rPr>
-        <w:t xml:space="preserve">Midnight Sun, University of Waterloo, </w:t>
+        <w:t>Midnight Sun</w:t>
+      </w:r>
+      <w:r>
+        <w:rPr>
+          <w:rFonts w:ascii="Raleway" w:hAnsi="Raleway" w:cstheme="minorHAnsi"/>
+          <w:sz w:val="14"/>
+          <w:szCs w:val="14"/>
+        </w:rPr>
+        <w:t xml:space="preserve"> Solar Car Design Team</w:t>
+      </w:r>
+      <w:r>
+        <w:rPr>
+          <w:rFonts w:ascii="Raleway" w:hAnsi="Raleway" w:cstheme="minorHAnsi"/>
+          <w:sz w:val="14"/>
+          <w:szCs w:val="14"/>
+        </w:rPr>
+        <w:t xml:space="preserve">, University of Waterloo, </w:t>
       </w:r>
       <w:r>
         <w:rPr>
@@ -1905,7 +1927,23 @@
           <w:sz w:val="14"/>
           <w:szCs w:val="14"/>
         </w:rPr>
-        <w:t xml:space="preserve">Waterloo Rocketry, University of Waterloo, </w:t>
+        <w:t>Waterloo Rocketry</w:t>
+      </w:r>
+      <w:r>
+        <w:rPr>
+          <w:rFonts w:ascii="Raleway" w:hAnsi="Raleway" w:cstheme="minorHAnsi"/>
+          <w:sz w:val="14"/>
+          <w:szCs w:val="14"/>
+        </w:rPr>
+        <w:t xml:space="preserve"> Design Team</w:t>
+      </w:r>
+      <w:r>
+        <w:rPr>
+          <w:rFonts w:ascii="Raleway" w:hAnsi="Raleway" w:cstheme="minorHAnsi"/>
+          <w:sz w:val="14"/>
+          <w:szCs w:val="14"/>
+        </w:rPr>
+        <w:t xml:space="preserve">, University of Waterloo, </w:t>
       </w:r>
       <w:r>
         <w:rPr>
@@ -2147,87 +2185,79 @@
     </w:p>
     <w:p>
       <w:pPr>
-        <w:shd w:val="clear" w:color="auto" w:fill="D5DCE4" w:themeFill="text2" w:themeFillTint="33"/>
-        <w:spacing w:after="0"/>
-        <w:jc w:val="center"/>
-        <w:rPr>
-          <w:rFonts w:ascii="Raleway" w:hAnsi="Raleway" w:cstheme="minorHAnsi"/>
-          <w:sz w:val="20"/>
-          <w:szCs w:val="20"/>
-        </w:rPr>
-      </w:pPr>
-      <w:bookmarkStart w:id="1" w:name="_Hlk126941479"/>
-      <w:r>
-        <w:rPr>
-          <w:rFonts w:ascii="Raleway" w:hAnsi="Raleway" w:cstheme="minorHAnsi"/>
-          <w:b/>
-          <w:bCs/>
-          <w:sz w:val="20"/>
-          <w:szCs w:val="20"/>
-          <w:shd w:val="clear" w:color="auto" w:fill="D5DCE4" w:themeFill="text2" w:themeFillTint="33"/>
-        </w:rPr>
-        <w:t>EDUCATION</w:t>
-      </w:r>
-      <w:bookmarkEnd w:id="1"/>
-    </w:p>
-    <w:p>
-      <w:pPr>
         <w:tabs>
           <w:tab w:val="right" w:pos="11057"/>
         </w:tabs>
         <w:spacing w:after="0"/>
         <w:rPr>
           <w:rFonts w:ascii="Raleway" w:hAnsi="Raleway" w:cstheme="minorHAnsi"/>
+          <w:sz w:val="18"/>
+          <w:szCs w:val="18"/>
+        </w:rPr>
+      </w:pPr>
+      <w:r>
+        <w:rPr>
+          <w:rFonts w:ascii="Raleway" w:hAnsi="Raleway" w:cstheme="minorHAnsi"/>
+          <w:b/>
+          <w:bCs/>
+          <w:sz w:val="18"/>
+          <w:szCs w:val="18"/>
+        </w:rPr>
+        <w:t>Crew Member</w:t>
+      </w:r>
+      <w:r>
+        <w:rPr>
+          <w:rFonts w:ascii="Raleway" w:hAnsi="Raleway" w:cstheme="minorHAnsi"/>
+          <w:b/>
+          <w:bCs/>
+          <w:sz w:val="18"/>
+          <w:szCs w:val="18"/>
+        </w:rPr>
+        <w:tab/>
+      </w:r>
+      <w:r>
+        <w:rPr>
+          <w:rFonts w:ascii="Raleway" w:hAnsi="Raleway" w:cstheme="minorHAnsi"/>
           <w:sz w:val="16"/>
           <w:szCs w:val="16"/>
         </w:rPr>
-      </w:pPr>
+        <w:t>Jul 2021 – Jul 2022</w:t>
+      </w:r>
+    </w:p>
+    <w:p>
+      <w:pPr>
+        <w:spacing w:after="0"/>
+        <w:rPr>
+          <w:rFonts w:ascii="Raleway" w:hAnsi="Raleway" w:cstheme="minorHAnsi"/>
+          <w:sz w:val="14"/>
+          <w:szCs w:val="14"/>
+        </w:rPr>
+      </w:pPr>
+      <w:r>
+        <w:rPr>
+          <w:rFonts w:ascii="Raleway" w:hAnsi="Raleway" w:cstheme="minorHAnsi"/>
+          <w:sz w:val="14"/>
+          <w:szCs w:val="14"/>
+        </w:rPr>
+        <w:t>McDonalds,</w:t>
+      </w:r>
       <w:r>
         <w:rPr>
           <w:rFonts w:ascii="Raleway" w:hAnsi="Raleway" w:cstheme="minorHAnsi"/>
           <w:b/>
           <w:bCs/>
-          <w:sz w:val="18"/>
-          <w:szCs w:val="18"/>
-        </w:rPr>
-        <w:t>Honors Mechanical Engineering (BASc.)</w:t>
-      </w:r>
-      <w:r>
-        <w:rPr>
-          <w:rFonts w:ascii="Raleway" w:hAnsi="Raleway" w:cstheme="minorHAnsi"/>
-          <w:sz w:val="18"/>
-          <w:szCs w:val="18"/>
-        </w:rPr>
-        <w:tab/>
-      </w:r>
-      <w:r>
-        <w:rPr>
-          <w:rFonts w:ascii="Raleway" w:hAnsi="Raleway" w:cstheme="minorHAnsi"/>
-          <w:sz w:val="16"/>
-          <w:szCs w:val="16"/>
-        </w:rPr>
-        <w:t>Sept 2022 – Present</w:t>
-      </w:r>
-    </w:p>
-    <w:p>
-      <w:pPr>
-        <w:tabs>
-          <w:tab w:val="right" w:pos="10773"/>
-        </w:tabs>
-        <w:spacing w:after="0"/>
-        <w:rPr>
-          <w:rFonts w:ascii="Raleway" w:hAnsi="Raleway" w:cstheme="minorHAnsi"/>
           <w:sz w:val="14"/>
           <w:szCs w:val="14"/>
         </w:rPr>
-      </w:pPr>
+        <w:t xml:space="preserve"> </w:t>
+      </w:r>
       <w:r>
         <w:rPr>
           <w:rFonts w:ascii="Raleway" w:hAnsi="Raleway" w:cstheme="minorHAnsi"/>
           <w:sz w:val="14"/>
           <w:szCs w:val="14"/>
         </w:rPr>
-        <w:t>University of Waterloo, Waterloo, ON</w:t>
+        <w:t>Markham, ON</w:t>
       </w:r>
     </w:p>
     <w:p>
@@ -2250,7 +2280,70 @@
           <w:sz w:val="18"/>
           <w:szCs w:val="18"/>
         </w:rPr>
-        <w:t>Term Average: 89.18%.</w:t>
+        <w:t>Worked</w:t>
+      </w:r>
+      <w:r>
+        <w:rPr>
+          <w:rFonts w:ascii="Raleway" w:hAnsi="Raleway" w:cstheme="minorHAnsi"/>
+          <w:sz w:val="18"/>
+          <w:szCs w:val="18"/>
+        </w:rPr>
+        <w:t xml:space="preserve"> as a team</w:t>
+      </w:r>
+      <w:r>
+        <w:rPr>
+          <w:rFonts w:ascii="Raleway" w:hAnsi="Raleway" w:cstheme="minorHAnsi"/>
+          <w:sz w:val="18"/>
+          <w:szCs w:val="18"/>
+        </w:rPr>
+        <w:t xml:space="preserve"> in a high intensity kitchen to prepare food for customers by using effective and concise communication</w:t>
+      </w:r>
+      <w:r>
+        <w:rPr>
+          <w:rFonts w:ascii="Raleway" w:hAnsi="Raleway" w:cstheme="minorHAnsi"/>
+          <w:sz w:val="18"/>
+          <w:szCs w:val="18"/>
+        </w:rPr>
+        <w:t>.</w:t>
+      </w:r>
+    </w:p>
+    <w:p>
+      <w:pPr>
+        <w:numPr>
+          <w:ilvl w:val="0"/>
+          <w:numId w:val="2"/>
+        </w:numPr>
+        <w:spacing w:after="0"/>
+        <w:ind w:left="340" w:hanging="170"/>
+        <w:rPr>
+          <w:rFonts w:ascii="Raleway" w:hAnsi="Raleway" w:cstheme="minorHAnsi"/>
+          <w:sz w:val="18"/>
+          <w:szCs w:val="18"/>
+        </w:rPr>
+      </w:pPr>
+      <w:r>
+        <w:rPr>
+          <w:rFonts w:ascii="Raleway" w:hAnsi="Raleway" w:cstheme="minorHAnsi"/>
+          <w:sz w:val="18"/>
+          <w:szCs w:val="18"/>
+        </w:rPr>
+        <w:t>Trained</w:t>
+      </w:r>
+      <w:r>
+        <w:rPr>
+          <w:rFonts w:ascii="Raleway" w:hAnsi="Raleway" w:cstheme="minorHAnsi"/>
+          <w:sz w:val="18"/>
+          <w:szCs w:val="18"/>
+        </w:rPr>
+        <w:t xml:space="preserve"> new crew members by thoroughly explaining and demonstrating new concepts</w:t>
+      </w:r>
+      <w:r>
+        <w:rPr>
+          <w:rFonts w:ascii="Raleway" w:hAnsi="Raleway" w:cstheme="minorHAnsi"/>
+          <w:sz w:val="18"/>
+          <w:szCs w:val="18"/>
+        </w:rPr>
+        <w:t>.</w:t>
       </w:r>
     </w:p>
     <w:p>
@@ -2273,31 +2366,23 @@
           <w:sz w:val="18"/>
           <w:szCs w:val="18"/>
         </w:rPr>
-        <w:t>Relevant courses: ME115 (Material Science), ME100 &amp; ME101 (Mechanical Design), ME123 (Circuits), PHYS115 (Physics).</w:t>
-      </w:r>
-    </w:p>
-    <w:p>
-      <w:pPr>
-        <w:shd w:val="clear" w:color="auto" w:fill="D5DCE4" w:themeFill="text2" w:themeFillTint="33"/>
-        <w:spacing w:after="0"/>
-        <w:jc w:val="center"/>
-        <w:rPr>
-          <w:rFonts w:ascii="Raleway" w:hAnsi="Raleway" w:cstheme="minorHAnsi"/>
-          <w:b/>
-          <w:bCs/>
-          <w:sz w:val="20"/>
-          <w:szCs w:val="20"/>
-        </w:rPr>
-      </w:pPr>
-      <w:r>
-        <w:rPr>
-          <w:rFonts w:ascii="Raleway" w:hAnsi="Raleway" w:cstheme="minorHAnsi"/>
-          <w:b/>
-          <w:bCs/>
-          <w:sz w:val="20"/>
-          <w:szCs w:val="20"/>
-        </w:rPr>
-        <w:t>EXPERIENCE</w:t>
+        <w:t>Demonstrated flexibility by taking on a wide variety of tasks</w:t>
+      </w:r>
+      <w:r>
+        <w:rPr>
+          <w:rFonts w:ascii="Raleway" w:hAnsi="Raleway" w:cstheme="minorHAnsi"/>
+          <w:sz w:val="18"/>
+          <w:szCs w:val="18"/>
+        </w:rPr>
+        <w:t xml:space="preserve"> ranging from kitchen work to cleaning</w:t>
+      </w:r>
+      <w:r>
+        <w:rPr>
+          <w:rFonts w:ascii="Raleway" w:hAnsi="Raleway" w:cstheme="minorHAnsi"/>
+          <w:sz w:val="18"/>
+          <w:szCs w:val="18"/>
+        </w:rPr>
+        <w:t>.</w:t>
       </w:r>
     </w:p>
     <w:p>
@@ -2320,13 +2405,11 @@
           <w:sz w:val="18"/>
           <w:szCs w:val="18"/>
         </w:rPr>
-        <w:t>Crew Member</w:t>
-      </w:r>
-      <w:r>
-        <w:rPr>
-          <w:rFonts w:ascii="Raleway" w:hAnsi="Raleway" w:cstheme="minorHAnsi"/>
-          <w:b/>
-          <w:bCs/>
+        <w:t>Co-op Student</w:t>
+      </w:r>
+      <w:r>
+        <w:rPr>
+          <w:rFonts w:ascii="Raleway" w:hAnsi="Raleway" w:cstheme="minorHAnsi"/>
           <w:sz w:val="18"/>
           <w:szCs w:val="18"/>
         </w:rPr>
@@ -2338,11 +2421,14 @@
           <w:sz w:val="16"/>
           <w:szCs w:val="16"/>
         </w:rPr>
-        <w:t>Jul 2021 – Jul 2022</w:t>
-      </w:r>
-    </w:p>
-    <w:p>
-      <w:pPr>
+        <w:t>Feb 2021 – Jun 2021</w:t>
+      </w:r>
+    </w:p>
+    <w:p>
+      <w:pPr>
+        <w:tabs>
+          <w:tab w:val="right" w:pos="10773"/>
+        </w:tabs>
         <w:spacing w:after="0"/>
         <w:rPr>
           <w:rFonts w:ascii="Raleway" w:hAnsi="Raleway" w:cstheme="minorHAnsi"/>
@@ -2356,25 +2442,7 @@
           <w:sz w:val="14"/>
           <w:szCs w:val="14"/>
         </w:rPr>
-        <w:t>McDonalds,</w:t>
-      </w:r>
-      <w:r>
-        <w:rPr>
-          <w:rFonts w:ascii="Raleway" w:hAnsi="Raleway" w:cstheme="minorHAnsi"/>
-          <w:b/>
-          <w:bCs/>
-          <w:sz w:val="14"/>
-          <w:szCs w:val="14"/>
-        </w:rPr>
-        <w:t xml:space="preserve"> </w:t>
-      </w:r>
-      <w:r>
-        <w:rPr>
-          <w:rFonts w:ascii="Raleway" w:hAnsi="Raleway" w:cstheme="minorHAnsi"/>
-          <w:sz w:val="14"/>
-          <w:szCs w:val="14"/>
-        </w:rPr>
-        <w:t>Markham, ON</w:t>
+        <w:t>WizRobotics Markham, ON</w:t>
       </w:r>
     </w:p>
     <w:p>
@@ -2397,23 +2465,87 @@
           <w:sz w:val="18"/>
           <w:szCs w:val="18"/>
         </w:rPr>
-        <w:t>Worked</w:t>
-      </w:r>
-      <w:r>
-        <w:rPr>
-          <w:rFonts w:ascii="Raleway" w:hAnsi="Raleway" w:cstheme="minorHAnsi"/>
-          <w:sz w:val="18"/>
-          <w:szCs w:val="18"/>
-        </w:rPr>
-        <w:t xml:space="preserve"> as a team</w:t>
-      </w:r>
-      <w:r>
-        <w:rPr>
-          <w:rFonts w:ascii="Raleway" w:hAnsi="Raleway" w:cstheme="minorHAnsi"/>
-          <w:sz w:val="18"/>
-          <w:szCs w:val="18"/>
-        </w:rPr>
-        <w:t xml:space="preserve"> in a high intensity kitchen to prepare food for customers by using effective and concise communication</w:t>
+        <w:t xml:space="preserve">Web scraping </w:t>
+      </w:r>
+      <w:r>
+        <w:rPr>
+          <w:rFonts w:ascii="Raleway" w:hAnsi="Raleway" w:cstheme="minorHAnsi"/>
+          <w:sz w:val="18"/>
+          <w:szCs w:val="18"/>
+        </w:rPr>
+        <w:t xml:space="preserve">school </w:t>
+      </w:r>
+      <w:r>
+        <w:rPr>
+          <w:rFonts w:ascii="Raleway" w:hAnsi="Raleway" w:cstheme="minorHAnsi"/>
+          <w:sz w:val="18"/>
+          <w:szCs w:val="18"/>
+        </w:rPr>
+        <w:t>contact information</w:t>
+      </w:r>
+      <w:r>
+        <w:rPr>
+          <w:rFonts w:ascii="Raleway" w:hAnsi="Raleway" w:cstheme="minorHAnsi"/>
+          <w:sz w:val="18"/>
+          <w:szCs w:val="18"/>
+        </w:rPr>
+        <w:t xml:space="preserve"> </w:t>
+      </w:r>
+      <w:r>
+        <w:rPr>
+          <w:rFonts w:ascii="Raleway" w:hAnsi="Raleway" w:cstheme="minorHAnsi"/>
+          <w:sz w:val="18"/>
+          <w:szCs w:val="18"/>
+        </w:rPr>
+        <w:t xml:space="preserve">for a </w:t>
+      </w:r>
+      <w:r>
+        <w:rPr>
+          <w:rFonts w:ascii="Raleway" w:hAnsi="Raleway" w:cstheme="minorHAnsi"/>
+          <w:sz w:val="18"/>
+          <w:szCs w:val="18"/>
+        </w:rPr>
+        <w:t>province wide robotics</w:t>
+      </w:r>
+      <w:r>
+        <w:rPr>
+          <w:rFonts w:ascii="Raleway" w:hAnsi="Raleway" w:cstheme="minorHAnsi"/>
+          <w:sz w:val="18"/>
+          <w:szCs w:val="18"/>
+        </w:rPr>
+        <w:t xml:space="preserve"> competition using python and selenium</w:t>
+      </w:r>
+      <w:r>
+        <w:rPr>
+          <w:rFonts w:ascii="Raleway" w:hAnsi="Raleway" w:cstheme="minorHAnsi"/>
+          <w:sz w:val="18"/>
+          <w:szCs w:val="18"/>
+        </w:rPr>
+        <w:t xml:space="preserve"> (an automation too</w:t>
+      </w:r>
+      <w:r>
+        <w:rPr>
+          <w:rFonts w:ascii="Raleway" w:hAnsi="Raleway" w:cstheme="minorHAnsi"/>
+          <w:sz w:val="18"/>
+          <w:szCs w:val="18"/>
+        </w:rPr>
+        <w:t>l</w:t>
+      </w:r>
+      <w:r>
+        <w:rPr>
+          <w:rFonts w:ascii="Raleway" w:hAnsi="Raleway" w:cstheme="minorHAnsi"/>
+          <w:sz w:val="18"/>
+          <w:szCs w:val="18"/>
+        </w:rPr>
+        <w:t>)</w:t>
+      </w:r>
+      <w:r>
+        <w:rPr>
+          <w:rFonts w:ascii="Raleway" w:hAnsi="Raleway" w:cstheme="minorHAnsi"/>
+          <w:sz w:val="18"/>
+          <w:szCs w:val="18"/>
+        </w:rPr>
+        <w:t>, playing a crucial role in gathering participants</w:t>
       </w:r>
       <w:r>
         <w:rPr>
@@ -2422,6 +2554,105 @@
           <w:szCs w:val="18"/>
         </w:rPr>
         <w:t>.</w:t>
+      </w:r>
+    </w:p>
+    <w:p>
+      <w:pPr>
+        <w:numPr>
+          <w:ilvl w:val="0"/>
+          <w:numId w:val="2"/>
+        </w:numPr>
+        <w:spacing w:after="40"/>
+        <w:ind w:left="340" w:hanging="170"/>
+        <w:rPr>
+          <w:rFonts w:ascii="Raleway" w:hAnsi="Raleway" w:cstheme="minorHAnsi"/>
+          <w:sz w:val="18"/>
+          <w:szCs w:val="18"/>
+        </w:rPr>
+      </w:pPr>
+      <w:r>
+        <w:rPr>
+          <w:rFonts w:ascii="Raleway" w:hAnsi="Raleway" w:cstheme="minorHAnsi"/>
+          <w:sz w:val="18"/>
+          <w:szCs w:val="18"/>
+        </w:rPr>
+        <w:t>Participated in a robotic</w:t>
+      </w:r>
+      <w:r>
+        <w:rPr>
+          <w:rFonts w:ascii="Raleway" w:hAnsi="Raleway" w:cstheme="minorHAnsi"/>
+          <w:sz w:val="18"/>
+          <w:szCs w:val="18"/>
+        </w:rPr>
+        <w:t>s</w:t>
+      </w:r>
+      <w:r>
+        <w:rPr>
+          <w:rFonts w:ascii="Raleway" w:hAnsi="Raleway" w:cstheme="minorHAnsi"/>
+          <w:sz w:val="18"/>
+          <w:szCs w:val="18"/>
+        </w:rPr>
+        <w:t xml:space="preserve"> competition as a judge. Closely analyzed and scored participant work based on design, planning, technicality, and innovation.</w:t>
+      </w:r>
+    </w:p>
+    <w:p>
+      <w:pPr>
+        <w:tabs>
+          <w:tab w:val="right" w:pos="11057"/>
+        </w:tabs>
+        <w:spacing w:after="0"/>
+        <w:rPr>
+          <w:rFonts w:ascii="Raleway" w:hAnsi="Raleway" w:cstheme="minorHAnsi"/>
+          <w:sz w:val="18"/>
+          <w:szCs w:val="18"/>
+        </w:rPr>
+      </w:pPr>
+      <w:r>
+        <w:rPr>
+          <w:rFonts w:ascii="Raleway" w:hAnsi="Raleway" w:cstheme="minorHAnsi"/>
+          <w:b/>
+          <w:bCs/>
+          <w:sz w:val="18"/>
+          <w:szCs w:val="18"/>
+        </w:rPr>
+        <w:t>Volunteer Camp Assistant</w:t>
+      </w:r>
+      <w:r>
+        <w:rPr>
+          <w:rFonts w:ascii="Raleway" w:hAnsi="Raleway" w:cstheme="minorHAnsi"/>
+          <w:sz w:val="18"/>
+          <w:szCs w:val="18"/>
+        </w:rPr>
+        <w:tab/>
+      </w:r>
+      <w:r>
+        <w:rPr>
+          <w:rFonts w:ascii="Raleway" w:hAnsi="Raleway" w:cstheme="minorHAnsi"/>
+          <w:sz w:val="16"/>
+          <w:szCs w:val="16"/>
+        </w:rPr>
+        <w:t>Mar 2020 – Mar 2020</w:t>
+      </w:r>
+    </w:p>
+    <w:p>
+      <w:pPr>
+        <w:tabs>
+          <w:tab w:val="right" w:pos="10773"/>
+        </w:tabs>
+        <w:spacing w:after="0"/>
+        <w:rPr>
+          <w:rFonts w:ascii="Raleway" w:hAnsi="Raleway" w:cstheme="minorHAnsi"/>
+          <w:sz w:val="14"/>
+          <w:szCs w:val="14"/>
+        </w:rPr>
+      </w:pPr>
+      <w:r>
+        <w:rPr>
+          <w:rFonts w:ascii="Raleway" w:hAnsi="Raleway" w:cstheme="minorHAnsi"/>
+          <w:sz w:val="14"/>
+          <w:szCs w:val="14"/>
+        </w:rPr>
+        <w:t>Venom Volleyball, Richmond Hill, ON</w:t>
       </w:r>
     </w:p>
     <w:p>
@@ -2444,23 +2675,23 @@
           <w:sz w:val="18"/>
           <w:szCs w:val="18"/>
         </w:rPr>
-        <w:t>Trained</w:t>
-      </w:r>
-      <w:r>
-        <w:rPr>
-          <w:rFonts w:ascii="Raleway" w:hAnsi="Raleway" w:cstheme="minorHAnsi"/>
-          <w:sz w:val="18"/>
-          <w:szCs w:val="18"/>
-        </w:rPr>
-        <w:t xml:space="preserve"> new crew members by thoroughly explaining and demonstrating new concepts</w:t>
-      </w:r>
-      <w:r>
-        <w:rPr>
-          <w:rFonts w:ascii="Raleway" w:hAnsi="Raleway" w:cstheme="minorHAnsi"/>
-          <w:sz w:val="18"/>
-          <w:szCs w:val="18"/>
-        </w:rPr>
-        <w:t>.</w:t>
+        <w:t xml:space="preserve">Instructed volleyball techniques through demonstrations </w:t>
+      </w:r>
+      <w:r>
+        <w:rPr>
+          <w:rFonts w:ascii="Raleway" w:hAnsi="Raleway" w:cstheme="minorHAnsi"/>
+          <w:sz w:val="18"/>
+          <w:szCs w:val="18"/>
+        </w:rPr>
+        <w:t xml:space="preserve">and </w:t>
+      </w:r>
+      <w:r>
+        <w:rPr>
+          <w:rFonts w:ascii="Raleway" w:hAnsi="Raleway" w:cstheme="minorHAnsi"/>
+          <w:sz w:val="18"/>
+          <w:szCs w:val="18"/>
+        </w:rPr>
+        <w:t>guided practice.</w:t>
       </w:r>
     </w:p>
     <w:p>
@@ -2483,24 +2714,57 @@
           <w:sz w:val="18"/>
           <w:szCs w:val="18"/>
         </w:rPr>
-        <w:t>Demonstrated flexibility by taking on a wide variety of tasks</w:t>
-      </w:r>
-      <w:r>
-        <w:rPr>
-          <w:rFonts w:ascii="Raleway" w:hAnsi="Raleway" w:cstheme="minorHAnsi"/>
-          <w:sz w:val="18"/>
-          <w:szCs w:val="18"/>
-        </w:rPr>
-        <w:t xml:space="preserve"> ranging from kitchen work to cleaning</w:t>
-      </w:r>
-      <w:r>
-        <w:rPr>
-          <w:rFonts w:ascii="Raleway" w:hAnsi="Raleway" w:cstheme="minorHAnsi"/>
-          <w:sz w:val="18"/>
-          <w:szCs w:val="18"/>
-        </w:rPr>
-        <w:t>.</w:t>
-      </w:r>
+        <w:t>S</w:t>
+      </w:r>
+      <w:r>
+        <w:rPr>
+          <w:rFonts w:ascii="Raleway" w:hAnsi="Raleway" w:cstheme="minorHAnsi"/>
+          <w:sz w:val="18"/>
+          <w:szCs w:val="18"/>
+        </w:rPr>
+        <w:t>upervised</w:t>
+      </w:r>
+      <w:r>
+        <w:rPr>
+          <w:rFonts w:ascii="Raleway" w:hAnsi="Raleway" w:cstheme="minorHAnsi"/>
+          <w:sz w:val="18"/>
+          <w:szCs w:val="18"/>
+        </w:rPr>
+        <w:t xml:space="preserve"> children during drills and games</w:t>
+      </w:r>
+      <w:r>
+        <w:rPr>
+          <w:rFonts w:ascii="Raleway" w:hAnsi="Raleway" w:cstheme="minorHAnsi"/>
+          <w:sz w:val="18"/>
+          <w:szCs w:val="18"/>
+        </w:rPr>
+        <w:t>, ensuring their safety.</w:t>
+      </w:r>
+    </w:p>
+    <w:p>
+      <w:pPr>
+        <w:shd w:val="clear" w:color="auto" w:fill="D5DCE4" w:themeFill="text2" w:themeFillTint="33"/>
+        <w:spacing w:after="0"/>
+        <w:jc w:val="center"/>
+        <w:rPr>
+          <w:rFonts w:ascii="Raleway" w:hAnsi="Raleway" w:cstheme="minorHAnsi"/>
+          <w:sz w:val="20"/>
+          <w:szCs w:val="20"/>
+        </w:rPr>
+      </w:pPr>
+      <w:bookmarkStart w:id="1" w:name="_Hlk126941479"/>
+      <w:r>
+        <w:rPr>
+          <w:rFonts w:ascii="Raleway" w:hAnsi="Raleway" w:cstheme="minorHAnsi"/>
+          <w:b/>
+          <w:bCs/>
+          <w:sz w:val="20"/>
+          <w:szCs w:val="20"/>
+          <w:shd w:val="clear" w:color="auto" w:fill="D5DCE4" w:themeFill="text2" w:themeFillTint="33"/>
+        </w:rPr>
+        <w:t>EDUCATION</w:t>
+      </w:r>
+      <w:bookmarkEnd w:id="1"/>
     </w:p>
     <w:p>
       <w:pPr>
@@ -2510,8 +2774,8 @@
         <w:spacing w:after="0"/>
         <w:rPr>
           <w:rFonts w:ascii="Raleway" w:hAnsi="Raleway" w:cstheme="minorHAnsi"/>
-          <w:sz w:val="18"/>
-          <w:szCs w:val="18"/>
+          <w:sz w:val="16"/>
+          <w:szCs w:val="16"/>
         </w:rPr>
       </w:pPr>
       <w:r>
@@ -2522,7 +2786,29 @@
           <w:sz w:val="18"/>
           <w:szCs w:val="18"/>
         </w:rPr>
-        <w:t>Co-op Student</w:t>
+        <w:t>Honors Mechanical Engineering (</w:t>
+      </w:r>
+      <w:proofErr w:type="spellStart"/>
+      <w:r>
+        <w:rPr>
+          <w:rFonts w:ascii="Raleway" w:hAnsi="Raleway" w:cstheme="minorHAnsi"/>
+          <w:b/>
+          <w:bCs/>
+          <w:sz w:val="18"/>
+          <w:szCs w:val="18"/>
+        </w:rPr>
+        <w:t>BASc</w:t>
+      </w:r>
+      <w:proofErr w:type="spellEnd"/>
+      <w:r>
+        <w:rPr>
+          <w:rFonts w:ascii="Raleway" w:hAnsi="Raleway" w:cstheme="minorHAnsi"/>
+          <w:b/>
+          <w:bCs/>
+          <w:sz w:val="18"/>
+          <w:szCs w:val="18"/>
+        </w:rPr>
+        <w:t>.)</w:t>
       </w:r>
       <w:r>
         <w:rPr>
@@ -2538,7 +2824,7 @@
           <w:sz w:val="16"/>
           <w:szCs w:val="16"/>
         </w:rPr>
-        <w:t>Feb 2021 – Jun 2021</w:t>
+        <w:t>Sept 2022 – Present</w:t>
       </w:r>
     </w:p>
     <w:p>
@@ -2559,7 +2845,7 @@
           <w:sz w:val="14"/>
           <w:szCs w:val="14"/>
         </w:rPr>
-        <w:t>WizRobotics Markham, ON</w:t>
+        <w:t>University of Waterloo, Waterloo, ON</w:t>
       </w:r>
     </w:p>
     <w:p>
@@ -2582,95 +2868,7 @@
           <w:sz w:val="18"/>
           <w:szCs w:val="18"/>
         </w:rPr>
-        <w:t xml:space="preserve">Web scraping </w:t>
-      </w:r>
-      <w:r>
-        <w:rPr>
-          <w:rFonts w:ascii="Raleway" w:hAnsi="Raleway" w:cstheme="minorHAnsi"/>
-          <w:sz w:val="18"/>
-          <w:szCs w:val="18"/>
-        </w:rPr>
-        <w:t xml:space="preserve">school </w:t>
-      </w:r>
-      <w:r>
-        <w:rPr>
-          <w:rFonts w:ascii="Raleway" w:hAnsi="Raleway" w:cstheme="minorHAnsi"/>
-          <w:sz w:val="18"/>
-          <w:szCs w:val="18"/>
-        </w:rPr>
-        <w:t>contact information</w:t>
-      </w:r>
-      <w:r>
-        <w:rPr>
-          <w:rFonts w:ascii="Raleway" w:hAnsi="Raleway" w:cstheme="minorHAnsi"/>
-          <w:sz w:val="18"/>
-          <w:szCs w:val="18"/>
-        </w:rPr>
-        <w:t xml:space="preserve"> </w:t>
-      </w:r>
-      <w:r>
-        <w:rPr>
-          <w:rFonts w:ascii="Raleway" w:hAnsi="Raleway" w:cstheme="minorHAnsi"/>
-          <w:sz w:val="18"/>
-          <w:szCs w:val="18"/>
-        </w:rPr>
-        <w:t xml:space="preserve">for a </w:t>
-      </w:r>
-      <w:r>
-        <w:rPr>
-          <w:rFonts w:ascii="Raleway" w:hAnsi="Raleway" w:cstheme="minorHAnsi"/>
-          <w:sz w:val="18"/>
-          <w:szCs w:val="18"/>
-        </w:rPr>
-        <w:t>province wide robotics</w:t>
-      </w:r>
-      <w:r>
-        <w:rPr>
-          <w:rFonts w:ascii="Raleway" w:hAnsi="Raleway" w:cstheme="minorHAnsi"/>
-          <w:sz w:val="18"/>
-          <w:szCs w:val="18"/>
-        </w:rPr>
-        <w:t xml:space="preserve"> competition using python and selenium</w:t>
-      </w:r>
-      <w:r>
-        <w:rPr>
-          <w:rFonts w:ascii="Raleway" w:hAnsi="Raleway" w:cstheme="minorHAnsi"/>
-          <w:sz w:val="18"/>
-          <w:szCs w:val="18"/>
-        </w:rPr>
-        <w:t xml:space="preserve"> (an automation too</w:t>
-      </w:r>
-      <w:r>
-        <w:rPr>
-          <w:rFonts w:ascii="Raleway" w:hAnsi="Raleway" w:cstheme="minorHAnsi"/>
-          <w:sz w:val="18"/>
-          <w:szCs w:val="18"/>
-        </w:rPr>
-        <w:t>l</w:t>
-      </w:r>
-      <w:r>
-        <w:rPr>
-          <w:rFonts w:ascii="Raleway" w:hAnsi="Raleway" w:cstheme="minorHAnsi"/>
-          <w:sz w:val="18"/>
-          <w:szCs w:val="18"/>
-        </w:rPr>
-        <w:t>)</w:t>
-      </w:r>
-      <w:r>
-        <w:rPr>
-          <w:rFonts w:ascii="Raleway" w:hAnsi="Raleway" w:cstheme="minorHAnsi"/>
-          <w:sz w:val="18"/>
-          <w:szCs w:val="18"/>
-        </w:rPr>
-        <w:t>, playing a crucial role in gathering participants</w:t>
-      </w:r>
-      <w:r>
-        <w:rPr>
-          <w:rFonts w:ascii="Raleway" w:hAnsi="Raleway" w:cstheme="minorHAnsi"/>
-          <w:sz w:val="18"/>
-          <w:szCs w:val="18"/>
-        </w:rPr>
-        <w:t>.</w:t>
+        <w:t>Term Average: 89.18%.</w:t>
       </w:r>
     </w:p>
     <w:p>
@@ -2693,169 +2891,7 @@
           <w:sz w:val="18"/>
           <w:szCs w:val="18"/>
         </w:rPr>
-        <w:t>Participated in a robotic</w:t>
-      </w:r>
-      <w:r>
-        <w:rPr>
-          <w:rFonts w:ascii="Raleway" w:hAnsi="Raleway" w:cstheme="minorHAnsi"/>
-          <w:sz w:val="18"/>
-          <w:szCs w:val="18"/>
-        </w:rPr>
-        <w:t>s</w:t>
-      </w:r>
-      <w:r>
-        <w:rPr>
-          <w:rFonts w:ascii="Raleway" w:hAnsi="Raleway" w:cstheme="minorHAnsi"/>
-          <w:sz w:val="18"/>
-          <w:szCs w:val="18"/>
-        </w:rPr>
-        <w:t xml:space="preserve"> competition as a judge. Closely analyzed and scored participant work based on design, planning, technicality, and innovation.</w:t>
-      </w:r>
-    </w:p>
-    <w:p>
-      <w:pPr>
-        <w:tabs>
-          <w:tab w:val="right" w:pos="11057"/>
-        </w:tabs>
-        <w:spacing w:after="0"/>
-        <w:rPr>
-          <w:rFonts w:ascii="Raleway" w:hAnsi="Raleway" w:cstheme="minorHAnsi"/>
-          <w:sz w:val="18"/>
-          <w:szCs w:val="18"/>
-        </w:rPr>
-      </w:pPr>
-      <w:r>
-        <w:rPr>
-          <w:rFonts w:ascii="Raleway" w:hAnsi="Raleway" w:cstheme="minorHAnsi"/>
-          <w:b/>
-          <w:bCs/>
-          <w:sz w:val="18"/>
-          <w:szCs w:val="18"/>
-        </w:rPr>
-        <w:t>Volunteer Camp Assistant</w:t>
-      </w:r>
-      <w:r>
-        <w:rPr>
-          <w:rFonts w:ascii="Raleway" w:hAnsi="Raleway" w:cstheme="minorHAnsi"/>
-          <w:sz w:val="18"/>
-          <w:szCs w:val="18"/>
-        </w:rPr>
-        <w:tab/>
-      </w:r>
-      <w:r>
-        <w:rPr>
-          <w:rFonts w:ascii="Raleway" w:hAnsi="Raleway" w:cstheme="minorHAnsi"/>
-          <w:sz w:val="16"/>
-          <w:szCs w:val="16"/>
-        </w:rPr>
-        <w:t>Mar 2020 – Mar 2020</w:t>
-      </w:r>
-    </w:p>
-    <w:p>
-      <w:pPr>
-        <w:tabs>
-          <w:tab w:val="right" w:pos="10773"/>
-        </w:tabs>
-        <w:spacing w:after="0"/>
-        <w:rPr>
-          <w:rFonts w:ascii="Raleway" w:hAnsi="Raleway" w:cstheme="minorHAnsi"/>
-          <w:sz w:val="14"/>
-          <w:szCs w:val="14"/>
-        </w:rPr>
-      </w:pPr>
-      <w:r>
-        <w:rPr>
-          <w:rFonts w:ascii="Raleway" w:hAnsi="Raleway" w:cstheme="minorHAnsi"/>
-          <w:sz w:val="14"/>
-          <w:szCs w:val="14"/>
-        </w:rPr>
-        <w:t>Venom Volleyball, Richmond Hill, ON</w:t>
-      </w:r>
-    </w:p>
-    <w:p>
-      <w:pPr>
-        <w:numPr>
-          <w:ilvl w:val="0"/>
-          <w:numId w:val="2"/>
-        </w:numPr>
-        <w:spacing w:after="0"/>
-        <w:ind w:left="340" w:hanging="170"/>
-        <w:rPr>
-          <w:rFonts w:ascii="Raleway" w:hAnsi="Raleway" w:cstheme="minorHAnsi"/>
-          <w:sz w:val="18"/>
-          <w:szCs w:val="18"/>
-        </w:rPr>
-      </w:pPr>
-      <w:r>
-        <w:rPr>
-          <w:rFonts w:ascii="Raleway" w:hAnsi="Raleway" w:cstheme="minorHAnsi"/>
-          <w:sz w:val="18"/>
-          <w:szCs w:val="18"/>
-        </w:rPr>
-        <w:t xml:space="preserve">Instructed volleyball techniques through demonstrations </w:t>
-      </w:r>
-      <w:r>
-        <w:rPr>
-          <w:rFonts w:ascii="Raleway" w:hAnsi="Raleway" w:cstheme="minorHAnsi"/>
-          <w:sz w:val="18"/>
-          <w:szCs w:val="18"/>
-        </w:rPr>
-        <w:t xml:space="preserve">and </w:t>
-      </w:r>
-      <w:r>
-        <w:rPr>
-          <w:rFonts w:ascii="Raleway" w:hAnsi="Raleway" w:cstheme="minorHAnsi"/>
-          <w:sz w:val="18"/>
-          <w:szCs w:val="18"/>
-        </w:rPr>
-        <w:t>guided practice.</w:t>
-      </w:r>
-    </w:p>
-    <w:p>
-      <w:pPr>
-        <w:numPr>
-          <w:ilvl w:val="0"/>
-          <w:numId w:val="2"/>
-        </w:numPr>
-        <w:spacing w:after="40"/>
-        <w:ind w:left="340" w:hanging="170"/>
-        <w:rPr>
-          <w:rFonts w:ascii="Raleway" w:hAnsi="Raleway" w:cstheme="minorHAnsi"/>
-          <w:sz w:val="18"/>
-          <w:szCs w:val="18"/>
-        </w:rPr>
-      </w:pPr>
-      <w:r>
-        <w:rPr>
-          <w:rFonts w:ascii="Raleway" w:hAnsi="Raleway" w:cstheme="minorHAnsi"/>
-          <w:sz w:val="18"/>
-          <w:szCs w:val="18"/>
-        </w:rPr>
-        <w:t>S</w:t>
-      </w:r>
-      <w:r>
-        <w:rPr>
-          <w:rFonts w:ascii="Raleway" w:hAnsi="Raleway" w:cstheme="minorHAnsi"/>
-          <w:sz w:val="18"/>
-          <w:szCs w:val="18"/>
-        </w:rPr>
-        <w:t>upervised</w:t>
-      </w:r>
-      <w:r>
-        <w:rPr>
-          <w:rFonts w:ascii="Raleway" w:hAnsi="Raleway" w:cstheme="minorHAnsi"/>
-          <w:sz w:val="18"/>
-          <w:szCs w:val="18"/>
-        </w:rPr>
-        <w:t xml:space="preserve"> children during drills and games</w:t>
-      </w:r>
-      <w:r>
-        <w:rPr>
-          <w:rFonts w:ascii="Raleway" w:hAnsi="Raleway" w:cstheme="minorHAnsi"/>
-          <w:sz w:val="18"/>
-          <w:szCs w:val="18"/>
-        </w:rPr>
-        <w:t>, ensuring their safety.</w:t>
+        <w:t>Relevant courses: ME115 (Material Science), ME100 &amp; ME101 (Mechanical Design), ME123 (Circuits), PHYS115 (Physics).</w:t>
       </w:r>
     </w:p>
     <w:sectPr>
@@ -3512,6 +3548,7 @@
   <w:style w:type="character" w:default="1" w:styleId="DefaultParagraphFont">
     <w:name w:val="Default Paragraph Font"/>
     <w:uiPriority w:val="1"/>
+    <w:semiHidden/>
     <w:unhideWhenUsed/>
   </w:style>
   <w:style w:type="table" w:default="1" w:styleId="TableNormal">

</xml_diff>

<commit_message>
gravity car and engine
</commit_message>
<xml_diff>
--- a/Resume.docx
+++ b/Resume.docx
@@ -187,7 +187,6 @@
           <w:lang w:val="fr-CA"/>
         </w:rPr>
       </w:pPr>
-      <w:proofErr w:type="gramStart"/>
       <w:r>
         <w:rPr>
           <w:rFonts w:ascii="Raleway" w:hAnsi="Raleway" w:cstheme="minorHAnsi"/>
@@ -197,19 +196,7 @@
           <w:szCs w:val="16"/>
           <w:lang w:val="fr-CA"/>
         </w:rPr>
-        <w:t>EMAIL</w:t>
-      </w:r>
-      <w:proofErr w:type="gramEnd"/>
-      <w:r>
-        <w:rPr>
-          <w:rFonts w:ascii="Raleway" w:hAnsi="Raleway" w:cstheme="minorHAnsi"/>
-          <w:b/>
-          <w:bCs/>
-          <w:sz w:val="16"/>
-          <w:szCs w:val="16"/>
-          <w:lang w:val="fr-CA"/>
-        </w:rPr>
-        <w:t xml:space="preserve">: </w:t>
+        <w:t xml:space="preserve">EMAIL: </w:t>
       </w:r>
       <w:r>
         <w:rPr>
@@ -324,7 +311,17 @@
             <w:szCs w:val="16"/>
             <w:lang w:val="fr-CA"/>
           </w:rPr>
-          <w:t>.me</w:t>
+          <w:t>.</w:t>
+        </w:r>
+        <w:r>
+          <w:rPr>
+            <w:rStyle w:val="Hyperlink"/>
+            <w:rFonts w:ascii="Raleway" w:hAnsi="Raleway" w:cstheme="minorHAnsi"/>
+            <w:sz w:val="16"/>
+            <w:szCs w:val="16"/>
+            <w:lang w:val="fr-CA"/>
+          </w:rPr>
+          <w:t>me</w:t>
         </w:r>
       </w:hyperlink>
       <w:r>
@@ -906,7 +903,23 @@
           <w:sz w:val="18"/>
           <w:szCs w:val="18"/>
         </w:rPr>
-        <w:t>sensors (colour, ultrasonic, touch, gyro) and motors.</w:t>
+        <w:t>sensors (colour, ultrasonic, touch, gyro) a</w:t>
+      </w:r>
+      <w:r>
+        <w:rPr>
+          <w:rFonts w:ascii="Raleway" w:hAnsi="Raleway" w:cstheme="minorHAnsi"/>
+          <w:sz w:val="18"/>
+          <w:szCs w:val="18"/>
+        </w:rPr>
+        <w:softHyphen/>
+      </w:r>
+      <w:r>
+        <w:rPr>
+          <w:rFonts w:ascii="Raleway" w:hAnsi="Raleway" w:cstheme="minorHAnsi"/>
+          <w:sz w:val="18"/>
+          <w:szCs w:val="18"/>
+        </w:rPr>
+        <w:t>nd motors.</w:t>
       </w:r>
     </w:p>
     <w:p>
@@ -1425,7 +1438,23 @@
           <w:sz w:val="18"/>
           <w:szCs w:val="18"/>
         </w:rPr>
-        <w:t>Performed FEA stress test and topological analysis to yield the most optimal strength to weight ratio.</w:t>
+        <w:t>Performed FEA stress test and topological analysis to yield the most optimal strength to weight ratio</w:t>
+      </w:r>
+      <w:r>
+        <w:rPr>
+          <w:rFonts w:ascii="Raleway" w:hAnsi="Raleway" w:cstheme="minorHAnsi"/>
+          <w:sz w:val="18"/>
+          <w:szCs w:val="18"/>
+        </w:rPr>
+        <w:t xml:space="preserve"> under a load of 10 kN</w:t>
+      </w:r>
+      <w:r>
+        <w:rPr>
+          <w:rFonts w:ascii="Raleway" w:hAnsi="Raleway" w:cstheme="minorHAnsi"/>
+          <w:sz w:val="18"/>
+          <w:szCs w:val="18"/>
+        </w:rPr>
+        <w:t>.</w:t>
       </w:r>
     </w:p>
     <w:p>
@@ -1680,7 +1709,23 @@
           <w:sz w:val="16"/>
           <w:szCs w:val="16"/>
         </w:rPr>
-        <w:t xml:space="preserve"> 2022 – Present</w:t>
+        <w:t xml:space="preserve"> 202</w:t>
+      </w:r>
+      <w:r>
+        <w:rPr>
+          <w:rFonts w:ascii="Raleway" w:hAnsi="Raleway" w:cstheme="minorHAnsi"/>
+          <w:sz w:val="16"/>
+          <w:szCs w:val="16"/>
+        </w:rPr>
+        <w:t>3</w:t>
+      </w:r>
+      <w:r>
+        <w:rPr>
+          <w:rFonts w:ascii="Raleway" w:hAnsi="Raleway" w:cstheme="minorHAnsi"/>
+          <w:sz w:val="16"/>
+          <w:szCs w:val="16"/>
+        </w:rPr>
+        <w:t xml:space="preserve"> – Present</w:t>
       </w:r>
     </w:p>
     <w:p>
@@ -1906,7 +1951,23 @@
           <w:sz w:val="16"/>
           <w:szCs w:val="16"/>
         </w:rPr>
-        <w:t>Sept 2022 – Present</w:t>
+        <w:t>Sept 202</w:t>
+      </w:r>
+      <w:r>
+        <w:rPr>
+          <w:rFonts w:ascii="Raleway" w:hAnsi="Raleway" w:cstheme="minorHAnsi"/>
+          <w:sz w:val="16"/>
+          <w:szCs w:val="16"/>
+        </w:rPr>
+        <w:t>3</w:t>
+      </w:r>
+      <w:r>
+        <w:rPr>
+          <w:rFonts w:ascii="Raleway" w:hAnsi="Raleway" w:cstheme="minorHAnsi"/>
+          <w:sz w:val="16"/>
+          <w:szCs w:val="16"/>
+        </w:rPr>
+        <w:t xml:space="preserve"> – Present</w:t>
       </w:r>
     </w:p>
     <w:p>
@@ -2062,7 +2123,23 @@
           <w:sz w:val="18"/>
           <w:szCs w:val="18"/>
         </w:rPr>
-        <w:t xml:space="preserve"> report.</w:t>
+        <w:t xml:space="preserve"> report</w:t>
+      </w:r>
+      <w:r>
+        <w:rPr>
+          <w:rFonts w:ascii="Raleway" w:hAnsi="Raleway" w:cstheme="minorHAnsi"/>
+          <w:sz w:val="18"/>
+          <w:szCs w:val="18"/>
+        </w:rPr>
+        <w:t xml:space="preserve"> resulting in a functioning test rig setup</w:t>
+      </w:r>
+      <w:r>
+        <w:rPr>
+          <w:rFonts w:ascii="Raleway" w:hAnsi="Raleway" w:cstheme="minorHAnsi"/>
+          <w:sz w:val="18"/>
+          <w:szCs w:val="18"/>
+        </w:rPr>
+        <w:t>.</w:t>
       </w:r>
     </w:p>
     <w:p>
@@ -2786,29 +2863,7 @@
           <w:sz w:val="18"/>
           <w:szCs w:val="18"/>
         </w:rPr>
-        <w:t>Honors Mechanical Engineering (</w:t>
-      </w:r>
-      <w:proofErr w:type="spellStart"/>
-      <w:r>
-        <w:rPr>
-          <w:rFonts w:ascii="Raleway" w:hAnsi="Raleway" w:cstheme="minorHAnsi"/>
-          <w:b/>
-          <w:bCs/>
-          <w:sz w:val="18"/>
-          <w:szCs w:val="18"/>
-        </w:rPr>
-        <w:t>BASc</w:t>
-      </w:r>
-      <w:proofErr w:type="spellEnd"/>
-      <w:r>
-        <w:rPr>
-          <w:rFonts w:ascii="Raleway" w:hAnsi="Raleway" w:cstheme="minorHAnsi"/>
-          <w:b/>
-          <w:bCs/>
-          <w:sz w:val="18"/>
-          <w:szCs w:val="18"/>
-        </w:rPr>
-        <w:t>.)</w:t>
+        <w:t>Honors Mechanical Engineering (BASc.)</w:t>
       </w:r>
       <w:r>
         <w:rPr>

</xml_diff>